<commit_message>
Aggiornati casi d'uso in forma estesa --> Data: 29/11/2019 @marica
- aggiunto caso d'uso InsertBloodAnalysis (ID: 17)
- aggiunto caso d'uso ModifyBloodAnalysis (ID: 18)
- aggiunto caso d'uso DeleteBloodAnalysis (ID: 19)
</commit_message>
<xml_diff>
--- a/Casi D'uso/Forma estesa/AnAVIS - Casi d'uso in forma estesa.docx
+++ b/Casi D'uso/Forma estesa/AnAVIS - Casi d'uso in forma estesa.docx
@@ -931,10 +931,7 @@
         <w:jc w:val="both"/>
       </w:pPr>
       <w:r>
-        <w:t xml:space="preserve">      </w:t>
-      </w:r>
-      <w:r>
-        <w:t>2. Il sistema torna alla schermata principale</w:t>
+        <w:t xml:space="preserve">      2. Il sistema torna alla schermata principale</w:t>
       </w:r>
     </w:p>
     <w:p>
@@ -955,12 +952,7 @@
         <w:jc w:val="both"/>
       </w:pPr>
       <w:r>
-        <w:t>3.a Se l’ute</w:t>
-      </w:r>
-      <w:bookmarkStart w:id="0" w:name="_GoBack"/>
-      <w:bookmarkEnd w:id="0"/>
-      <w:r>
-        <w:t>nte non vuole confermare le modifiche</w:t>
+        <w:t>3.a Se l’utente non vuole confermare le modifiche</w:t>
       </w:r>
     </w:p>
     <w:p>
@@ -1254,10 +1246,7 @@
         <w:jc w:val="both"/>
       </w:pPr>
       <w:r>
-        <w:t xml:space="preserve">      </w:t>
-      </w:r>
-      <w:r>
-        <w:t>2. Il sistema torna alla schermata principale</w:t>
+        <w:t xml:space="preserve">      2. Il sistema torna alla schermata principale</w:t>
       </w:r>
     </w:p>
     <w:p>
@@ -1719,10 +1708,7 @@
         <w:jc w:val="both"/>
       </w:pPr>
       <w:r>
-        <w:t xml:space="preserve">      </w:t>
-      </w:r>
-      <w:r>
-        <w:t>2. Il sistema torna alla schermata principale</w:t>
+        <w:t xml:space="preserve">      2. Il sistema torna alla schermata principale</w:t>
       </w:r>
     </w:p>
     <w:p>
@@ -2422,10 +2408,7 @@
         <w:jc w:val="both"/>
       </w:pPr>
       <w:r>
-        <w:t xml:space="preserve">       </w:t>
-      </w:r>
-      <w:r>
-        <w:t>2. Il sistema torna alla schermata principale</w:t>
+        <w:t xml:space="preserve">       2. Il sistema torna alla schermata principale</w:t>
       </w:r>
     </w:p>
     <w:p>
@@ -2479,10 +2462,7 @@
         <w:jc w:val="both"/>
       </w:pPr>
       <w:r>
-        <w:t xml:space="preserve">      </w:t>
-      </w:r>
-      <w:r>
-        <w:t>2. Il sistema torna alla schermata principale</w:t>
+        <w:t xml:space="preserve">      2. Il sistema torna alla schermata principale</w:t>
       </w:r>
     </w:p>
     <w:p>
@@ -2731,10 +2711,7 @@
         <w:jc w:val="both"/>
       </w:pPr>
       <w:r>
-        <w:t xml:space="preserve">      </w:t>
-      </w:r>
-      <w:r>
-        <w:t>2. Il sistema torna alla schermata principale</w:t>
+        <w:t xml:space="preserve">      2. Il sistema torna alla schermata principale</w:t>
       </w:r>
     </w:p>
     <w:p>
@@ -2779,10 +2756,7 @@
         <w:jc w:val="both"/>
       </w:pPr>
       <w:r>
-        <w:t xml:space="preserve">      </w:t>
-      </w:r>
-      <w:r>
-        <w:t>2. Il sistema torna alla schermata principale</w:t>
+        <w:t xml:space="preserve">      2. Il sistema torna alla schermata principale</w:t>
       </w:r>
     </w:p>
     <w:p>
@@ -3086,10 +3060,7 @@
         <w:jc w:val="both"/>
       </w:pPr>
       <w:r>
-        <w:t xml:space="preserve">      </w:t>
-      </w:r>
-      <w:r>
-        <w:t>2. Il sistema torna alla schermata principale</w:t>
+        <w:t xml:space="preserve">      2. Il sistema torna alla schermata principale</w:t>
       </w:r>
     </w:p>
     <w:p>
@@ -3395,10 +3366,7 @@
         <w:jc w:val="both"/>
       </w:pPr>
       <w:r>
-        <w:t xml:space="preserve">      </w:t>
-      </w:r>
-      <w:r>
-        <w:t>2. Il sistema torna alla schermata principale</w:t>
+        <w:t xml:space="preserve">      2. Il sistema torna alla schermata principale</w:t>
       </w:r>
     </w:p>
     <w:p>
@@ -3539,10 +3507,7 @@
         <w:jc w:val="both"/>
       </w:pPr>
       <w:r>
-        <w:t xml:space="preserve">       </w:t>
-      </w:r>
-      <w:r>
-        <w:t>2. Il sistema torna alla schermata principale</w:t>
+        <w:t xml:space="preserve">       2. Il sistema torna alla schermata principale</w:t>
       </w:r>
     </w:p>
     <w:p>
@@ -3771,34 +3736,328 @@
         <w:jc w:val="both"/>
       </w:pPr>
       <w:r>
+        <w:t xml:space="preserve">      2. Il sistema torna alla schermata principale</w:t>
+      </w:r>
+    </w:p>
+    <w:p>
+      <w:pPr>
+        <w:pStyle w:val="Nessunaspaziatura"/>
+        <w:jc w:val="both"/>
+      </w:pPr>
+      <w:r>
+        <w:t>4</w:t>
+      </w:r>
+      <w:r>
+        <w:t>. Il sistema mostra lo storico delle analisi del donatore selezionato</w:t>
+      </w:r>
+    </w:p>
+    <w:p>
+      <w:pPr>
+        <w:pStyle w:val="Nessunaspaziatura"/>
+        <w:jc w:val="both"/>
+      </w:pPr>
+      <w:r>
+        <w:t>5</w:t>
+      </w:r>
+      <w:r>
+        <w:t>. Il medico consulta lo storico del donatore</w:t>
+      </w:r>
+    </w:p>
+    <w:p>
+      <w:pPr>
+        <w:pStyle w:val="Nessunaspaziatura"/>
+        <w:jc w:val="both"/>
+      </w:pPr>
+      <w:proofErr w:type="spellStart"/>
+      <w:r>
+        <w:rPr>
+          <w:b/>
+        </w:rPr>
+        <w:t>Postcondizione</w:t>
+      </w:r>
+      <w:proofErr w:type="spellEnd"/>
+      <w:r>
+        <w:rPr>
+          <w:b/>
+        </w:rPr>
+        <w:t>:</w:t>
+      </w:r>
+      <w:r>
+        <w:t xml:space="preserve"> nessuna </w:t>
+      </w:r>
+    </w:p>
+    <w:p>
+      <w:pPr>
+        <w:pStyle w:val="Nessunaspaziatura"/>
+        <w:jc w:val="both"/>
+      </w:pPr>
+    </w:p>
+    <w:p>
+      <w:pPr>
+        <w:pStyle w:val="Nessunaspaziatura"/>
+        <w:jc w:val="both"/>
+      </w:pPr>
+      <w:r>
+        <w:rPr>
+          <w:b/>
+        </w:rPr>
+        <w:t>Caso d’uso:</w:t>
+      </w:r>
+      <w:r>
+        <w:t xml:space="preserve"> </w:t>
+      </w:r>
+      <w:proofErr w:type="spellStart"/>
+      <w:r>
+        <w:t>BloodAnalysisPrescription</w:t>
+      </w:r>
+      <w:proofErr w:type="spellEnd"/>
+    </w:p>
+    <w:p>
+      <w:pPr>
+        <w:pStyle w:val="Nessunaspaziatura"/>
+        <w:jc w:val="both"/>
+      </w:pPr>
+      <w:r>
+        <w:rPr>
+          <w:b/>
+        </w:rPr>
+        <w:t>ID:</w:t>
+      </w:r>
+      <w:r>
+        <w:t xml:space="preserve"> 12</w:t>
+      </w:r>
+    </w:p>
+    <w:p>
+      <w:pPr>
+        <w:pStyle w:val="Nessunaspaziatura"/>
+        <w:jc w:val="both"/>
+      </w:pPr>
+      <w:r>
+        <w:rPr>
+          <w:b/>
+        </w:rPr>
+        <w:t>Descrizione:</w:t>
+      </w:r>
+      <w:r>
+        <w:t xml:space="preserve"> il medico può segnare le successive analisi del sangue che il donatore deve effettuare</w:t>
+      </w:r>
+    </w:p>
+    <w:p>
+      <w:pPr>
+        <w:pStyle w:val="Nessunaspaziatura"/>
+        <w:jc w:val="both"/>
+      </w:pPr>
+      <w:r>
+        <w:rPr>
+          <w:b/>
+        </w:rPr>
+        <w:t>Precondizione:</w:t>
+      </w:r>
+      <w:r>
+        <w:t xml:space="preserve"> </w:t>
+      </w:r>
+      <w:proofErr w:type="spellStart"/>
+      <w:r>
+        <w:t>LoginToAccount</w:t>
+      </w:r>
+      <w:proofErr w:type="spellEnd"/>
+      <w:r>
+        <w:t xml:space="preserve"> (ID: 02)</w:t>
+      </w:r>
+    </w:p>
+    <w:p>
+      <w:pPr>
+        <w:pStyle w:val="Nessunaspaziatura"/>
+        <w:jc w:val="both"/>
+        <w:rPr>
+          <w:b/>
+        </w:rPr>
+      </w:pPr>
+      <w:r>
+        <w:rPr>
+          <w:b/>
+        </w:rPr>
+        <w:t xml:space="preserve">Sequenza </w:t>
+      </w:r>
+      <w:r>
+        <w:rPr>
+          <w:b/>
+        </w:rPr>
+        <w:t>degli</w:t>
+      </w:r>
+      <w:r>
+        <w:rPr>
+          <w:b/>
+        </w:rPr>
+        <w:t xml:space="preserve"> eventi: </w:t>
+      </w:r>
+    </w:p>
+    <w:p>
+      <w:pPr>
+        <w:pStyle w:val="Nessunaspaziatura"/>
+        <w:jc w:val="both"/>
+      </w:pPr>
+      <w:r>
+        <w:t>1. I</w:t>
+      </w:r>
+      <w:r>
+        <w:t>l medico seleziona la voce “prescrizione analisi”</w:t>
+      </w:r>
+    </w:p>
+    <w:p>
+      <w:pPr>
+        <w:pStyle w:val="Nessunaspaziatura"/>
+        <w:jc w:val="both"/>
+      </w:pPr>
+      <w:r>
+        <w:t>2. Il medico compila il modello con i dati richiesti (nome e cognome del donatore,</w:t>
+      </w:r>
+      <w:r>
+        <w:t xml:space="preserve"> tipo di analisi da</w:t>
+      </w:r>
+    </w:p>
+    <w:p>
+      <w:pPr>
+        <w:pStyle w:val="Nessunaspaziatura"/>
+        <w:jc w:val="both"/>
+      </w:pPr>
+      <w:r>
+        <w:t xml:space="preserve">    </w:t>
+      </w:r>
+      <w:r>
+        <w:t>effettuare)</w:t>
+      </w:r>
+    </w:p>
+    <w:p>
+      <w:pPr>
+        <w:pStyle w:val="Nessunaspaziatura"/>
+        <w:jc w:val="both"/>
+      </w:pPr>
+      <w:r>
+        <w:t>2.a Se i campi sono incompleti o errati</w:t>
+      </w:r>
+    </w:p>
+    <w:p>
+      <w:pPr>
+        <w:pStyle w:val="Nessunaspaziatura"/>
+        <w:jc w:val="both"/>
+      </w:pPr>
+      <w:r>
+        <w:t xml:space="preserve">       </w:t>
+      </w:r>
+      <w:r>
+        <w:t xml:space="preserve">1. Il sistema lo segnala </w:t>
+      </w:r>
+    </w:p>
+    <w:p>
+      <w:pPr>
+        <w:pStyle w:val="Nessunaspaziatura"/>
+        <w:jc w:val="both"/>
+      </w:pPr>
+      <w:r>
+        <w:t xml:space="preserve">       </w:t>
+      </w:r>
+      <w:r>
+        <w:t xml:space="preserve">2. Il sistema chiede </w:t>
+      </w:r>
+      <w:r>
+        <w:t>di completare i campi o di inserire dati validi</w:t>
+      </w:r>
+    </w:p>
+    <w:p>
+      <w:pPr>
+        <w:pStyle w:val="Nessunaspaziatura"/>
+        <w:jc w:val="both"/>
+      </w:pPr>
+      <w:r>
+        <w:t>2.b Se il medico vuole annullare l’operazione</w:t>
+      </w:r>
+    </w:p>
+    <w:p>
+      <w:pPr>
+        <w:pStyle w:val="Nessunaspaziatura"/>
+        <w:jc w:val="both"/>
+      </w:pPr>
+      <w:r>
         <w:t xml:space="preserve">      </w:t>
       </w:r>
       <w:r>
-        <w:t>2. Il sistema torna alla schermata principale</w:t>
-      </w:r>
-    </w:p>
-    <w:p>
-      <w:pPr>
-        <w:pStyle w:val="Nessunaspaziatura"/>
-        <w:jc w:val="both"/>
-      </w:pPr>
-      <w:r>
-        <w:t>4</w:t>
-      </w:r>
-      <w:r>
-        <w:t>. Il sistema mostra lo storico delle analisi del donatore selezionato</w:t>
-      </w:r>
-    </w:p>
-    <w:p>
-      <w:pPr>
-        <w:pStyle w:val="Nessunaspaziatura"/>
-        <w:jc w:val="both"/>
-      </w:pPr>
-      <w:r>
-        <w:t>5</w:t>
-      </w:r>
-      <w:r>
-        <w:t>. Il medico consulta lo storico del donatore</w:t>
+        <w:t xml:space="preserve"> </w:t>
+      </w:r>
+      <w:r>
+        <w:t>1. Il medico seleziona la voce “annulla”</w:t>
+      </w:r>
+    </w:p>
+    <w:p>
+      <w:pPr>
+        <w:pStyle w:val="Nessunaspaziatura"/>
+        <w:jc w:val="both"/>
+      </w:pPr>
+      <w:r>
+        <w:t xml:space="preserve">       2. Il sistema torna alla schermata principale</w:t>
+      </w:r>
+    </w:p>
+    <w:p>
+      <w:pPr>
+        <w:pStyle w:val="Nessunaspaziatura"/>
+        <w:jc w:val="both"/>
+      </w:pPr>
+      <w:r>
+        <w:t>3. Il sistema chiede conferma delle modifiche</w:t>
+      </w:r>
+    </w:p>
+    <w:p>
+      <w:pPr>
+        <w:pStyle w:val="Nessunaspaziatura"/>
+        <w:jc w:val="both"/>
+      </w:pPr>
+      <w:r>
+        <w:t>4. Il medico conferma le modifiche</w:t>
+      </w:r>
+    </w:p>
+    <w:p>
+      <w:pPr>
+        <w:pStyle w:val="Nessunaspaziatura"/>
+        <w:jc w:val="both"/>
+      </w:pPr>
+      <w:r>
+        <w:t>4.a Se il medico non vuole confermare le modifiche</w:t>
+      </w:r>
+    </w:p>
+    <w:p>
+      <w:pPr>
+        <w:pStyle w:val="Nessunaspaziatura"/>
+        <w:jc w:val="both"/>
+      </w:pPr>
+      <w:r>
+        <w:t xml:space="preserve">      1. Il medico seleziona la voce “annulla”</w:t>
+      </w:r>
+    </w:p>
+    <w:p>
+      <w:pPr>
+        <w:pStyle w:val="Nessunaspaziatura"/>
+        <w:jc w:val="both"/>
+      </w:pPr>
+      <w:r>
+        <w:t xml:space="preserve">      2. Il sistema torna alla schermata principale</w:t>
+      </w:r>
+    </w:p>
+    <w:p>
+      <w:pPr>
+        <w:pStyle w:val="Nessunaspaziatura"/>
+        <w:jc w:val="both"/>
+      </w:pPr>
+      <w:r>
+        <w:t>5. Il sistema si aggiorna</w:t>
+      </w:r>
+    </w:p>
+    <w:p>
+      <w:pPr>
+        <w:pStyle w:val="Nessunaspaziatura"/>
+        <w:jc w:val="both"/>
+      </w:pPr>
+      <w:r>
+        <w:t>6. Il donatore riceve una notifica che lo informa che il medico ha prescritto delle analisi per lui</w:t>
       </w:r>
     </w:p>
     <w:p>
@@ -3818,10 +4077,10 @@
         <w:rPr>
           <w:b/>
         </w:rPr>
-        <w:t>:</w:t>
-      </w:r>
-      <w:r>
-        <w:t xml:space="preserve"> nessuna </w:t>
+        <w:t xml:space="preserve">: </w:t>
+      </w:r>
+      <w:r>
+        <w:t xml:space="preserve">nessuna </w:t>
       </w:r>
     </w:p>
     <w:p>
@@ -3846,7 +4105,7 @@
       </w:r>
       <w:proofErr w:type="spellStart"/>
       <w:r>
-        <w:t>BloodAnalysisPrescription</w:t>
+        <w:t>BloodEmergencyRequest</w:t>
       </w:r>
       <w:proofErr w:type="spellEnd"/>
     </w:p>
@@ -3862,7 +4121,7 @@
         <w:t>ID:</w:t>
       </w:r>
       <w:r>
-        <w:t xml:space="preserve"> 12</w:t>
+        <w:t xml:space="preserve"> 13</w:t>
       </w:r>
     </w:p>
     <w:p>
@@ -3877,7 +4136,19 @@
         <w:t>Descrizione:</w:t>
       </w:r>
       <w:r>
-        <w:t xml:space="preserve"> il medico può segnare le successive analisi del sangue che il donatore deve effettuare</w:t>
+        <w:t xml:space="preserve"> qualora il Pronto Soccorso si trovi in un’emergenza di carenza sangue, può inviare una richiesta</w:t>
+      </w:r>
+      <w:r>
+        <w:t xml:space="preserve">, specificando il </w:t>
+      </w:r>
+      <w:r>
+        <w:t>gruppo sanguigno richiesto. Il sistema ricerca tutti i donatori, selezionandoli in base alla disponibilità, al gruppo sanguigno</w:t>
+      </w:r>
+      <w:r>
+        <w:t>, all’ultima donazione effettuata</w:t>
+      </w:r>
+      <w:r>
+        <w:t xml:space="preserve"> e alla prossimità geografica con il Pronto Soccorso che ha inviato la richiesta. Il sistema invia una notifica ai donatori che rispondo ai criteri</w:t>
       </w:r>
     </w:p>
     <w:p>
@@ -3936,321 +4207,6 @@
         <w:jc w:val="both"/>
       </w:pPr>
       <w:r>
-        <w:t>1. I</w:t>
-      </w:r>
-      <w:r>
-        <w:t>l medico seleziona la voce “prescrizione analisi”</w:t>
-      </w:r>
-    </w:p>
-    <w:p>
-      <w:pPr>
-        <w:pStyle w:val="Nessunaspaziatura"/>
-        <w:jc w:val="both"/>
-      </w:pPr>
-      <w:r>
-        <w:t>2. Il medico compila il modello con i dati richiesti (nome e cognome del donatore,</w:t>
-      </w:r>
-      <w:r>
-        <w:t xml:space="preserve"> tipo di analisi da</w:t>
-      </w:r>
-    </w:p>
-    <w:p>
-      <w:pPr>
-        <w:pStyle w:val="Nessunaspaziatura"/>
-        <w:jc w:val="both"/>
-      </w:pPr>
-      <w:r>
-        <w:t xml:space="preserve">    </w:t>
-      </w:r>
-      <w:r>
-        <w:t>effettuare)</w:t>
-      </w:r>
-    </w:p>
-    <w:p>
-      <w:pPr>
-        <w:pStyle w:val="Nessunaspaziatura"/>
-        <w:jc w:val="both"/>
-      </w:pPr>
-      <w:r>
-        <w:t>2.a Se i campi sono incompleti o errati</w:t>
-      </w:r>
-    </w:p>
-    <w:p>
-      <w:pPr>
-        <w:pStyle w:val="Nessunaspaziatura"/>
-        <w:jc w:val="both"/>
-      </w:pPr>
-      <w:r>
-        <w:t xml:space="preserve">       </w:t>
-      </w:r>
-      <w:r>
-        <w:t xml:space="preserve">1. Il sistema lo segnala </w:t>
-      </w:r>
-    </w:p>
-    <w:p>
-      <w:pPr>
-        <w:pStyle w:val="Nessunaspaziatura"/>
-        <w:jc w:val="both"/>
-      </w:pPr>
-      <w:r>
-        <w:t xml:space="preserve">       </w:t>
-      </w:r>
-      <w:r>
-        <w:t xml:space="preserve">2. Il sistema chiede </w:t>
-      </w:r>
-      <w:r>
-        <w:t>di completare i campi o di inserire dati validi</w:t>
-      </w:r>
-    </w:p>
-    <w:p>
-      <w:pPr>
-        <w:pStyle w:val="Nessunaspaziatura"/>
-        <w:jc w:val="both"/>
-      </w:pPr>
-      <w:r>
-        <w:t>2.b Se il medico vuole annullare l’operazione</w:t>
-      </w:r>
-    </w:p>
-    <w:p>
-      <w:pPr>
-        <w:pStyle w:val="Nessunaspaziatura"/>
-        <w:jc w:val="both"/>
-      </w:pPr>
-      <w:r>
-        <w:t xml:space="preserve">      </w:t>
-      </w:r>
-      <w:r>
-        <w:t xml:space="preserve"> </w:t>
-      </w:r>
-      <w:r>
-        <w:t>1. Il medico seleziona la voce “annulla”</w:t>
-      </w:r>
-    </w:p>
-    <w:p>
-      <w:pPr>
-        <w:pStyle w:val="Nessunaspaziatura"/>
-        <w:jc w:val="both"/>
-      </w:pPr>
-      <w:r>
-        <w:t xml:space="preserve">       </w:t>
-      </w:r>
-      <w:r>
-        <w:t>2. Il sistema torna alla schermata principale</w:t>
-      </w:r>
-    </w:p>
-    <w:p>
-      <w:pPr>
-        <w:pStyle w:val="Nessunaspaziatura"/>
-        <w:jc w:val="both"/>
-      </w:pPr>
-      <w:r>
-        <w:t>3. Il sistema chiede conferma delle modifiche</w:t>
-      </w:r>
-    </w:p>
-    <w:p>
-      <w:pPr>
-        <w:pStyle w:val="Nessunaspaziatura"/>
-        <w:jc w:val="both"/>
-      </w:pPr>
-      <w:r>
-        <w:t>4. Il medico conferma le modifiche</w:t>
-      </w:r>
-    </w:p>
-    <w:p>
-      <w:pPr>
-        <w:pStyle w:val="Nessunaspaziatura"/>
-        <w:jc w:val="both"/>
-      </w:pPr>
-      <w:r>
-        <w:t>4.a Se il medico non vuole confermare le modifiche</w:t>
-      </w:r>
-    </w:p>
-    <w:p>
-      <w:pPr>
-        <w:pStyle w:val="Nessunaspaziatura"/>
-        <w:jc w:val="both"/>
-      </w:pPr>
-      <w:r>
-        <w:t xml:space="preserve">      1. Il medico seleziona la voce “annulla”</w:t>
-      </w:r>
-    </w:p>
-    <w:p>
-      <w:pPr>
-        <w:pStyle w:val="Nessunaspaziatura"/>
-        <w:jc w:val="both"/>
-      </w:pPr>
-      <w:r>
-        <w:t xml:space="preserve">      </w:t>
-      </w:r>
-      <w:r>
-        <w:t>2. Il sistema torna alla schermata principale</w:t>
-      </w:r>
-    </w:p>
-    <w:p>
-      <w:pPr>
-        <w:pStyle w:val="Nessunaspaziatura"/>
-        <w:jc w:val="both"/>
-      </w:pPr>
-      <w:r>
-        <w:t>5. Il sistema si aggiorna</w:t>
-      </w:r>
-    </w:p>
-    <w:p>
-      <w:pPr>
-        <w:pStyle w:val="Nessunaspaziatura"/>
-        <w:jc w:val="both"/>
-      </w:pPr>
-      <w:r>
-        <w:t>6. Il donatore riceve una notifica che lo informa che il medico ha prescritto delle analisi per lui</w:t>
-      </w:r>
-    </w:p>
-    <w:p>
-      <w:pPr>
-        <w:pStyle w:val="Nessunaspaziatura"/>
-        <w:jc w:val="both"/>
-      </w:pPr>
-      <w:proofErr w:type="spellStart"/>
-      <w:r>
-        <w:rPr>
-          <w:b/>
-        </w:rPr>
-        <w:t>Postcondizione</w:t>
-      </w:r>
-      <w:proofErr w:type="spellEnd"/>
-      <w:r>
-        <w:rPr>
-          <w:b/>
-        </w:rPr>
-        <w:t xml:space="preserve">: </w:t>
-      </w:r>
-      <w:r>
-        <w:t xml:space="preserve">nessuna </w:t>
-      </w:r>
-    </w:p>
-    <w:p>
-      <w:pPr>
-        <w:pStyle w:val="Nessunaspaziatura"/>
-        <w:jc w:val="both"/>
-      </w:pPr>
-    </w:p>
-    <w:p>
-      <w:pPr>
-        <w:pStyle w:val="Nessunaspaziatura"/>
-        <w:jc w:val="both"/>
-      </w:pPr>
-      <w:r>
-        <w:rPr>
-          <w:b/>
-        </w:rPr>
-        <w:t>Caso d’uso:</w:t>
-      </w:r>
-      <w:r>
-        <w:t xml:space="preserve"> </w:t>
-      </w:r>
-      <w:proofErr w:type="spellStart"/>
-      <w:r>
-        <w:t>BloodEmergencyRequest</w:t>
-      </w:r>
-      <w:proofErr w:type="spellEnd"/>
-    </w:p>
-    <w:p>
-      <w:pPr>
-        <w:pStyle w:val="Nessunaspaziatura"/>
-        <w:jc w:val="both"/>
-      </w:pPr>
-      <w:r>
-        <w:rPr>
-          <w:b/>
-        </w:rPr>
-        <w:t>ID:</w:t>
-      </w:r>
-      <w:r>
-        <w:t xml:space="preserve"> 13</w:t>
-      </w:r>
-    </w:p>
-    <w:p>
-      <w:pPr>
-        <w:pStyle w:val="Nessunaspaziatura"/>
-        <w:jc w:val="both"/>
-      </w:pPr>
-      <w:r>
-        <w:rPr>
-          <w:b/>
-        </w:rPr>
-        <w:t>Descrizione:</w:t>
-      </w:r>
-      <w:r>
-        <w:t xml:space="preserve"> qualora il Pronto Soccorso si trovi in un’emergenza di carenza sangue, può inviare una richiesta</w:t>
-      </w:r>
-      <w:r>
-        <w:t xml:space="preserve">, specificando il </w:t>
-      </w:r>
-      <w:r>
-        <w:t>gruppo sanguigno richiesto. Il sistema ricerca tutti i donatori, selezionandoli in base alla disponibilità, al gruppo sanguigno</w:t>
-      </w:r>
-      <w:r>
-        <w:t>, all’ultima donazione effettuata</w:t>
-      </w:r>
-      <w:r>
-        <w:t xml:space="preserve"> e alla prossimità geografica con il Pronto Soccorso che ha inviato la richiesta. Il sistema invia una notifica ai donatori che rispondo ai criteri</w:t>
-      </w:r>
-    </w:p>
-    <w:p>
-      <w:pPr>
-        <w:pStyle w:val="Nessunaspaziatura"/>
-        <w:jc w:val="both"/>
-      </w:pPr>
-      <w:r>
-        <w:rPr>
-          <w:b/>
-        </w:rPr>
-        <w:t>Precondizione:</w:t>
-      </w:r>
-      <w:r>
-        <w:t xml:space="preserve"> </w:t>
-      </w:r>
-      <w:proofErr w:type="spellStart"/>
-      <w:r>
-        <w:t>LoginToAccount</w:t>
-      </w:r>
-      <w:proofErr w:type="spellEnd"/>
-      <w:r>
-        <w:t xml:space="preserve"> (ID: 02)</w:t>
-      </w:r>
-    </w:p>
-    <w:p>
-      <w:pPr>
-        <w:pStyle w:val="Nessunaspaziatura"/>
-        <w:jc w:val="both"/>
-        <w:rPr>
-          <w:b/>
-        </w:rPr>
-      </w:pPr>
-      <w:r>
-        <w:rPr>
-          <w:b/>
-        </w:rPr>
-        <w:t xml:space="preserve">Sequenza </w:t>
-      </w:r>
-      <w:r>
-        <w:rPr>
-          <w:b/>
-        </w:rPr>
-        <w:t>degli</w:t>
-      </w:r>
-      <w:r>
-        <w:rPr>
-          <w:b/>
-        </w:rPr>
-        <w:t xml:space="preserve"> eventi: </w:t>
-      </w:r>
-    </w:p>
-    <w:p>
-      <w:pPr>
-        <w:pStyle w:val="Nessunaspaziatura"/>
-        <w:jc w:val="both"/>
-      </w:pPr>
-      <w:r>
         <w:t xml:space="preserve">1. </w:t>
       </w:r>
       <w:r>
@@ -4311,10 +4267,7 @@
         <w:jc w:val="both"/>
       </w:pPr>
       <w:r>
-        <w:t xml:space="preserve">      </w:t>
-      </w:r>
-      <w:r>
-        <w:t>2. Il sistema torna alla schermata principale</w:t>
+        <w:t xml:space="preserve">      2. Il sistema torna alla schermata principale</w:t>
       </w:r>
     </w:p>
     <w:p>
@@ -4366,10 +4319,7 @@
         <w:jc w:val="both"/>
       </w:pPr>
       <w:r>
-        <w:t xml:space="preserve">      </w:t>
-      </w:r>
-      <w:r>
-        <w:t>2. Il sistema torna alla schermata principale</w:t>
+        <w:t xml:space="preserve">      2. Il sistema torna alla schermata principale</w:t>
       </w:r>
     </w:p>
     <w:p>
@@ -4630,10 +4580,7 @@
         <w:jc w:val="both"/>
       </w:pPr>
       <w:r>
-        <w:t xml:space="preserve">      </w:t>
-      </w:r>
-      <w:r>
-        <w:t>2. Il sistema torna alla schermata principale</w:t>
+        <w:t xml:space="preserve">      2. Il sistema torna alla schermata principale</w:t>
       </w:r>
     </w:p>
     <w:p>
@@ -4678,10 +4625,7 @@
         <w:jc w:val="both"/>
       </w:pPr>
       <w:r>
-        <w:t xml:space="preserve">      </w:t>
-      </w:r>
-      <w:r>
-        <w:t>2. Il sistema torna alla schermata principale</w:t>
+        <w:t xml:space="preserve">      2. Il sistema torna alla schermata principale</w:t>
       </w:r>
     </w:p>
     <w:p>
@@ -5096,10 +5040,7 @@
         <w:jc w:val="both"/>
       </w:pPr>
       <w:r>
-        <w:t xml:space="preserve">     </w:t>
-      </w:r>
-      <w:r>
-        <w:t>2. Il sistema torna alla schermata principale</w:t>
+        <w:t xml:space="preserve">     2. Il sistema torna alla schermata principale</w:t>
       </w:r>
     </w:p>
     <w:p>
@@ -5144,10 +5085,7 @@
         <w:jc w:val="both"/>
       </w:pPr>
       <w:r>
-        <w:t xml:space="preserve">      </w:t>
-      </w:r>
-      <w:r>
-        <w:t>2. Il sistema torna alla schermata principale</w:t>
+        <w:t xml:space="preserve">      2. Il sistema torna alla schermata principale</w:t>
       </w:r>
     </w:p>
     <w:p>
@@ -5525,10 +5463,7 @@
         <w:jc w:val="both"/>
       </w:pPr>
       <w:r>
-        <w:t xml:space="preserve">     </w:t>
-      </w:r>
-      <w:r>
-        <w:t>2. Il sistema torna alla schermata principale</w:t>
+        <w:t xml:space="preserve">     2. Il sistema torna alla schermata principale</w:t>
       </w:r>
     </w:p>
     <w:p>
@@ -5682,6 +5617,982 @@
       </w:r>
       <w:proofErr w:type="spellStart"/>
       <w:r>
+        <w:t>Insert</w:t>
+      </w:r>
+      <w:r>
+        <w:t>BloodAnalysis</w:t>
+      </w:r>
+      <w:proofErr w:type="spellEnd"/>
+    </w:p>
+    <w:p>
+      <w:pPr>
+        <w:pStyle w:val="Nessunaspaziatura"/>
+        <w:jc w:val="both"/>
+      </w:pPr>
+      <w:r>
+        <w:rPr>
+          <w:b/>
+        </w:rPr>
+        <w:t>ID:</w:t>
+      </w:r>
+      <w:r>
+        <w:t xml:space="preserve"> 17</w:t>
+      </w:r>
+    </w:p>
+    <w:p>
+      <w:pPr>
+        <w:pStyle w:val="Nessunaspaziatura"/>
+        <w:jc w:val="both"/>
+      </w:pPr>
+      <w:r>
+        <w:rPr>
+          <w:b/>
+        </w:rPr>
+        <w:t>Descrizione:</w:t>
+      </w:r>
+      <w:r>
+        <w:t xml:space="preserve"> la sede AVIS può inserire nel sistema le analisi del sangue di un determinato donatore</w:t>
+      </w:r>
+    </w:p>
+    <w:p>
+      <w:pPr>
+        <w:pStyle w:val="Nessunaspaziatura"/>
+        <w:jc w:val="both"/>
+      </w:pPr>
+      <w:r>
+        <w:rPr>
+          <w:b/>
+        </w:rPr>
+        <w:t>Precondizione:</w:t>
+      </w:r>
+      <w:r>
+        <w:t xml:space="preserve"> </w:t>
+      </w:r>
+      <w:proofErr w:type="spellStart"/>
+      <w:r>
+        <w:t>LoginToAccount</w:t>
+      </w:r>
+      <w:proofErr w:type="spellEnd"/>
+      <w:r>
+        <w:t xml:space="preserve"> (ID: 02)</w:t>
+      </w:r>
+    </w:p>
+    <w:p>
+      <w:pPr>
+        <w:pStyle w:val="Nessunaspaziatura"/>
+        <w:jc w:val="both"/>
+        <w:rPr>
+          <w:b/>
+        </w:rPr>
+      </w:pPr>
+      <w:r>
+        <w:rPr>
+          <w:b/>
+        </w:rPr>
+        <w:t xml:space="preserve">Sequenza </w:t>
+      </w:r>
+      <w:r>
+        <w:rPr>
+          <w:b/>
+        </w:rPr>
+        <w:t>degli</w:t>
+      </w:r>
+      <w:r>
+        <w:rPr>
+          <w:b/>
+        </w:rPr>
+        <w:t xml:space="preserve"> eventi: </w:t>
+      </w:r>
+    </w:p>
+    <w:p>
+      <w:pPr>
+        <w:pStyle w:val="Nessunaspaziatura"/>
+        <w:jc w:val="both"/>
+      </w:pPr>
+      <w:r>
+        <w:t xml:space="preserve">1. La sede AVIS seleziona la voce “analisi del sangue donatori  &gt; inserisci analisi del sangue” </w:t>
+      </w:r>
+    </w:p>
+    <w:p>
+      <w:pPr>
+        <w:pStyle w:val="Nessunaspaziatura"/>
+        <w:jc w:val="both"/>
+      </w:pPr>
+      <w:r>
+        <w:t>2. Il sistema chiede di inserire i dati (nome e cognome del donatore, data in cui sono state effettuate le</w:t>
+      </w:r>
+    </w:p>
+    <w:p>
+      <w:pPr>
+        <w:pStyle w:val="Nessunaspaziatura"/>
+        <w:jc w:val="both"/>
+      </w:pPr>
+      <w:r>
+        <w:t xml:space="preserve">    analisi, allegato del referto)</w:t>
+      </w:r>
+    </w:p>
+    <w:p>
+      <w:pPr>
+        <w:pStyle w:val="Nessunaspaziatura"/>
+        <w:jc w:val="both"/>
+      </w:pPr>
+      <w:r>
+        <w:t>3. La sede AVIS inserisce i dati richiesti</w:t>
+      </w:r>
+    </w:p>
+    <w:p>
+      <w:pPr>
+        <w:pStyle w:val="Nessunaspaziatura"/>
+        <w:jc w:val="both"/>
+      </w:pPr>
+      <w:r>
+        <w:t>3.a Se i dati inseriti sono incompleti o errati</w:t>
+      </w:r>
+    </w:p>
+    <w:p>
+      <w:pPr>
+        <w:pStyle w:val="Nessunaspaziatura"/>
+        <w:jc w:val="both"/>
+      </w:pPr>
+      <w:r>
+        <w:t xml:space="preserve">      1. Il sistema lo segnala </w:t>
+      </w:r>
+    </w:p>
+    <w:p>
+      <w:pPr>
+        <w:pStyle w:val="Nessunaspaziatura"/>
+        <w:jc w:val="both"/>
+      </w:pPr>
+      <w:r>
+        <w:t xml:space="preserve">      2. Il sistema chiede di completare i campi o di inserire dati validi</w:t>
+      </w:r>
+    </w:p>
+    <w:p>
+      <w:pPr>
+        <w:pStyle w:val="Nessunaspaziatura"/>
+        <w:jc w:val="both"/>
+      </w:pPr>
+      <w:r>
+        <w:t>4. Il sistema chiede la conferma dell’inserimento delle analisi</w:t>
+      </w:r>
+    </w:p>
+    <w:p>
+      <w:pPr>
+        <w:pStyle w:val="Nessunaspaziatura"/>
+        <w:jc w:val="both"/>
+      </w:pPr>
+      <w:r>
+        <w:t>4.a Se la sede AVIS non vuole confermare le modifiche</w:t>
+      </w:r>
+    </w:p>
+    <w:p>
+      <w:pPr>
+        <w:pStyle w:val="Nessunaspaziatura"/>
+        <w:jc w:val="both"/>
+      </w:pPr>
+      <w:r>
+        <w:t xml:space="preserve">      1. La sede AVIS seleziona il tasto “annulla”</w:t>
+      </w:r>
+    </w:p>
+    <w:p>
+      <w:pPr>
+        <w:pStyle w:val="Nessunaspaziatura"/>
+        <w:jc w:val="both"/>
+      </w:pPr>
+      <w:r>
+        <w:t xml:space="preserve">      2. Il sistema torna alla schermata principale</w:t>
+      </w:r>
+    </w:p>
+    <w:p>
+      <w:pPr>
+        <w:pStyle w:val="Nessunaspaziatura"/>
+        <w:jc w:val="both"/>
+      </w:pPr>
+      <w:r>
+        <w:t>5. La sede AVIS conferma l’inserimento</w:t>
+      </w:r>
+    </w:p>
+    <w:p>
+      <w:pPr>
+        <w:pStyle w:val="Nessunaspaziatura"/>
+        <w:jc w:val="both"/>
+      </w:pPr>
+      <w:r>
+        <w:t>6. Il sistema si aggiorna</w:t>
+      </w:r>
+    </w:p>
+    <w:p>
+      <w:pPr>
+        <w:pStyle w:val="Nessunaspaziatura"/>
+        <w:jc w:val="both"/>
+      </w:pPr>
+      <w:r>
+        <w:t>6.a Se ci sono problemi con l’operazione</w:t>
+      </w:r>
+    </w:p>
+    <w:p>
+      <w:pPr>
+        <w:pStyle w:val="Nessunaspaziatura"/>
+        <w:jc w:val="both"/>
+      </w:pPr>
+      <w:r>
+        <w:t xml:space="preserve">      1. Il sistema lo notifica </w:t>
+      </w:r>
+    </w:p>
+    <w:p>
+      <w:pPr>
+        <w:pStyle w:val="Nessunaspaziatura"/>
+        <w:jc w:val="both"/>
+      </w:pPr>
+      <w:r>
+        <w:t xml:space="preserve">      2. Il sistema chiede di ripetere l’operazione</w:t>
+      </w:r>
+    </w:p>
+    <w:p>
+      <w:pPr>
+        <w:pStyle w:val="Nessunaspaziatura"/>
+        <w:jc w:val="both"/>
+      </w:pPr>
+      <w:proofErr w:type="spellStart"/>
+      <w:r>
+        <w:rPr>
+          <w:b/>
+        </w:rPr>
+        <w:t>Postcondizione</w:t>
+      </w:r>
+      <w:proofErr w:type="spellEnd"/>
+      <w:r>
+        <w:rPr>
+          <w:b/>
+        </w:rPr>
+        <w:t>:</w:t>
+      </w:r>
+      <w:r>
+        <w:t xml:space="preserve"> il sistema ha inserito correttamente il referto delle analisi del sangue</w:t>
+      </w:r>
+    </w:p>
+    <w:p>
+      <w:pPr>
+        <w:pStyle w:val="Nessunaspaziatura"/>
+        <w:jc w:val="both"/>
+      </w:pPr>
+    </w:p>
+    <w:p>
+      <w:pPr>
+        <w:pStyle w:val="Nessunaspaziatura"/>
+        <w:jc w:val="both"/>
+      </w:pPr>
+      <w:r>
+        <w:rPr>
+          <w:b/>
+        </w:rPr>
+        <w:t>Caso d’uso:</w:t>
+      </w:r>
+      <w:r>
+        <w:t xml:space="preserve"> </w:t>
+      </w:r>
+      <w:proofErr w:type="spellStart"/>
+      <w:r>
+        <w:t>Modify</w:t>
+      </w:r>
+      <w:r>
+        <w:t>BloodAnalysis</w:t>
+      </w:r>
+      <w:proofErr w:type="spellEnd"/>
+    </w:p>
+    <w:p>
+      <w:pPr>
+        <w:pStyle w:val="Nessunaspaziatura"/>
+        <w:jc w:val="both"/>
+      </w:pPr>
+      <w:r>
+        <w:rPr>
+          <w:b/>
+        </w:rPr>
+        <w:t>ID:</w:t>
+      </w:r>
+      <w:r>
+        <w:t xml:space="preserve"> 18</w:t>
+      </w:r>
+    </w:p>
+    <w:p>
+      <w:pPr>
+        <w:pStyle w:val="Nessunaspaziatura"/>
+        <w:jc w:val="both"/>
+      </w:pPr>
+      <w:r>
+        <w:rPr>
+          <w:b/>
+        </w:rPr>
+        <w:t>Descrizione:</w:t>
+      </w:r>
+      <w:r>
+        <w:t xml:space="preserve"> la sede AVIS modifica i dati relativi a un referto delle analisi del sangue di un donatore che ha caricato in precedenza</w:t>
+      </w:r>
+    </w:p>
+    <w:p>
+      <w:pPr>
+        <w:pStyle w:val="Nessunaspaziatura"/>
+        <w:jc w:val="both"/>
+      </w:pPr>
+      <w:r>
+        <w:rPr>
+          <w:b/>
+        </w:rPr>
+        <w:t>Precondizione:</w:t>
+      </w:r>
+      <w:r>
+        <w:t xml:space="preserve"> </w:t>
+      </w:r>
+      <w:proofErr w:type="spellStart"/>
+      <w:r>
+        <w:t>LoginToAccount</w:t>
+      </w:r>
+      <w:proofErr w:type="spellEnd"/>
+      <w:r>
+        <w:t xml:space="preserve"> (ID: 02)</w:t>
+      </w:r>
+    </w:p>
+    <w:p>
+      <w:pPr>
+        <w:pStyle w:val="Nessunaspaziatura"/>
+        <w:jc w:val="both"/>
+        <w:rPr>
+          <w:b/>
+        </w:rPr>
+      </w:pPr>
+      <w:r>
+        <w:rPr>
+          <w:b/>
+        </w:rPr>
+        <w:t xml:space="preserve">Sequenza </w:t>
+      </w:r>
+      <w:r>
+        <w:rPr>
+          <w:b/>
+        </w:rPr>
+        <w:t>degli</w:t>
+      </w:r>
+      <w:r>
+        <w:rPr>
+          <w:b/>
+        </w:rPr>
+        <w:t xml:space="preserve"> eventi: </w:t>
+      </w:r>
+    </w:p>
+    <w:p>
+      <w:pPr>
+        <w:pStyle w:val="Nessunaspaziatura"/>
+        <w:jc w:val="both"/>
+      </w:pPr>
+      <w:r>
+        <w:t xml:space="preserve">1. La sede AVIS seleziona la voce “analisi del sangue donatori  &gt; modifica analisi del sangue” </w:t>
+      </w:r>
+    </w:p>
+    <w:p>
+      <w:pPr>
+        <w:pStyle w:val="Nessunaspaziatura"/>
+        <w:jc w:val="both"/>
+      </w:pPr>
+      <w:r>
+        <w:t xml:space="preserve">2. Il sistema chiede di inserire </w:t>
+      </w:r>
+      <w:r>
+        <w:t>nome e cognome del donatore</w:t>
+      </w:r>
+    </w:p>
+    <w:p>
+      <w:pPr>
+        <w:pStyle w:val="Nessunaspaziatura"/>
+        <w:jc w:val="both"/>
+      </w:pPr>
+      <w:r>
+        <w:t>3. La sede AVIS inserisce nome e cognome del donatore</w:t>
+      </w:r>
+    </w:p>
+    <w:p>
+      <w:pPr>
+        <w:pStyle w:val="Nessunaspaziatura"/>
+        <w:jc w:val="both"/>
+      </w:pPr>
+      <w:r>
+        <w:t>3.a Se il sistema non trova il donatore desiderato</w:t>
+      </w:r>
+    </w:p>
+    <w:p>
+      <w:pPr>
+        <w:pStyle w:val="Nessunaspaziatura"/>
+        <w:jc w:val="both"/>
+      </w:pPr>
+      <w:r>
+        <w:t xml:space="preserve">      1. Il sistema lo notifica</w:t>
+      </w:r>
+    </w:p>
+    <w:p>
+      <w:pPr>
+        <w:pStyle w:val="Nessunaspaziatura"/>
+        <w:jc w:val="both"/>
+      </w:pPr>
+      <w:r>
+        <w:t xml:space="preserve">      2. Il sistema chiede di inserire dati validi</w:t>
+      </w:r>
+    </w:p>
+    <w:p>
+      <w:pPr>
+        <w:pStyle w:val="Nessunaspaziatura"/>
+        <w:jc w:val="both"/>
+      </w:pPr>
+      <w:r>
+        <w:t>4</w:t>
+      </w:r>
+      <w:r>
+        <w:t xml:space="preserve">. </w:t>
+      </w:r>
+      <w:r>
+        <w:t>Il sistema mostra l’elenco dei referti delle analisi del sangue del donatore desiderato</w:t>
+      </w:r>
+    </w:p>
+    <w:p>
+      <w:pPr>
+        <w:pStyle w:val="Nessunaspaziatura"/>
+        <w:jc w:val="both"/>
+      </w:pPr>
+      <w:r>
+        <w:t>5. La sede AVIS seleziona il referto desiderato</w:t>
+      </w:r>
+    </w:p>
+    <w:p>
+      <w:pPr>
+        <w:pStyle w:val="Nessunaspaziatura"/>
+        <w:jc w:val="both"/>
+      </w:pPr>
+      <w:r>
+        <w:t>6. La sede AVIS seleziona la voce “modifica” nella pagina del referto</w:t>
+      </w:r>
+    </w:p>
+    <w:p>
+      <w:pPr>
+        <w:pStyle w:val="Nessunaspaziatura"/>
+        <w:jc w:val="both"/>
+      </w:pPr>
+      <w:r>
+        <w:t xml:space="preserve">7. La sede AVIS apporta le modifiche </w:t>
+      </w:r>
+    </w:p>
+    <w:p>
+      <w:pPr>
+        <w:pStyle w:val="Nessunaspaziatura"/>
+        <w:jc w:val="both"/>
+      </w:pPr>
+      <w:r>
+        <w:t>8</w:t>
+      </w:r>
+      <w:r>
+        <w:t>. Il sistema chiede conferma delle modifiche</w:t>
+      </w:r>
+    </w:p>
+    <w:p>
+      <w:pPr>
+        <w:pStyle w:val="Nessunaspaziatura"/>
+        <w:jc w:val="both"/>
+      </w:pPr>
+      <w:r>
+        <w:t>9</w:t>
+      </w:r>
+      <w:r>
+        <w:t>. La sede AVIS conferma le modifiche</w:t>
+      </w:r>
+    </w:p>
+    <w:p>
+      <w:pPr>
+        <w:pStyle w:val="Nessunaspaziatura"/>
+        <w:jc w:val="both"/>
+      </w:pPr>
+      <w:r>
+        <w:t>9</w:t>
+      </w:r>
+      <w:r>
+        <w:t>.a Se la sede AVIS non vuole confermare le modifiche</w:t>
+      </w:r>
+    </w:p>
+    <w:p>
+      <w:pPr>
+        <w:pStyle w:val="Nessunaspaziatura"/>
+        <w:jc w:val="both"/>
+      </w:pPr>
+      <w:r>
+        <w:t xml:space="preserve">      1. La sede AVIS seleziona il tasto “annulla”</w:t>
+      </w:r>
+    </w:p>
+    <w:p>
+      <w:pPr>
+        <w:pStyle w:val="Nessunaspaziatura"/>
+        <w:jc w:val="both"/>
+      </w:pPr>
+      <w:r>
+        <w:t xml:space="preserve">      2. Il sistema torna alla schermata principale</w:t>
+      </w:r>
+    </w:p>
+    <w:p>
+      <w:pPr>
+        <w:pStyle w:val="Nessunaspaziatura"/>
+        <w:jc w:val="both"/>
+      </w:pPr>
+      <w:r>
+        <w:t>10</w:t>
+      </w:r>
+      <w:r>
+        <w:t>. Il sistema si aggiorna</w:t>
+      </w:r>
+    </w:p>
+    <w:p>
+      <w:pPr>
+        <w:pStyle w:val="Nessunaspaziatura"/>
+        <w:jc w:val="both"/>
+      </w:pPr>
+      <w:r>
+        <w:t>10</w:t>
+      </w:r>
+      <w:r>
+        <w:t>.a Se ci sono problemi con l’operazione</w:t>
+      </w:r>
+    </w:p>
+    <w:p>
+      <w:pPr>
+        <w:pStyle w:val="Nessunaspaziatura"/>
+        <w:jc w:val="both"/>
+      </w:pPr>
+      <w:r>
+        <w:t xml:space="preserve">      1. Il sistema lo notifica </w:t>
+      </w:r>
+    </w:p>
+    <w:p>
+      <w:pPr>
+        <w:pStyle w:val="Nessunaspaziatura"/>
+        <w:jc w:val="both"/>
+      </w:pPr>
+      <w:r>
+        <w:t xml:space="preserve">      2. Il sistema chiede di ripetere l’operazione</w:t>
+      </w:r>
+    </w:p>
+    <w:p>
+      <w:pPr>
+        <w:pStyle w:val="Nessunaspaziatura"/>
+        <w:jc w:val="both"/>
+      </w:pPr>
+      <w:proofErr w:type="spellStart"/>
+      <w:r>
+        <w:rPr>
+          <w:b/>
+        </w:rPr>
+        <w:t>Postcondizione</w:t>
+      </w:r>
+      <w:proofErr w:type="spellEnd"/>
+      <w:r>
+        <w:rPr>
+          <w:b/>
+        </w:rPr>
+        <w:t>:</w:t>
+      </w:r>
+      <w:r>
+        <w:t xml:space="preserve"> il sistema ha aggiornato </w:t>
+      </w:r>
+      <w:r>
+        <w:t>il referto correttamente</w:t>
+      </w:r>
+    </w:p>
+    <w:p>
+      <w:pPr>
+        <w:pStyle w:val="Nessunaspaziatura"/>
+        <w:jc w:val="both"/>
+      </w:pPr>
+    </w:p>
+    <w:p>
+      <w:pPr>
+        <w:pStyle w:val="Nessunaspaziatura"/>
+        <w:jc w:val="both"/>
+      </w:pPr>
+      <w:r>
+        <w:rPr>
+          <w:b/>
+        </w:rPr>
+        <w:t>Caso d’uso:</w:t>
+      </w:r>
+      <w:r>
+        <w:t xml:space="preserve"> </w:t>
+      </w:r>
+      <w:proofErr w:type="spellStart"/>
+      <w:r>
+        <w:t>Delete</w:t>
+      </w:r>
+      <w:r>
+        <w:t>BloodAnalysis</w:t>
+      </w:r>
+      <w:proofErr w:type="spellEnd"/>
+    </w:p>
+    <w:p>
+      <w:pPr>
+        <w:pStyle w:val="Nessunaspaziatura"/>
+        <w:jc w:val="both"/>
+      </w:pPr>
+      <w:r>
+        <w:rPr>
+          <w:b/>
+        </w:rPr>
+        <w:t>ID:</w:t>
+      </w:r>
+      <w:r>
+        <w:t xml:space="preserve"> 19</w:t>
+      </w:r>
+    </w:p>
+    <w:p>
+      <w:pPr>
+        <w:pStyle w:val="Nessunaspaziatura"/>
+        <w:jc w:val="both"/>
+      </w:pPr>
+      <w:r>
+        <w:rPr>
+          <w:b/>
+        </w:rPr>
+        <w:lastRenderedPageBreak/>
+        <w:t>Descrizione:</w:t>
+      </w:r>
+      <w:r>
+        <w:t xml:space="preserve"> la sede AVIS </w:t>
+      </w:r>
+      <w:r>
+        <w:t>elimina</w:t>
+      </w:r>
+      <w:r>
+        <w:t xml:space="preserve"> un referto delle analisi del sangue di un donatore che ha caricato in precedenza</w:t>
+      </w:r>
+    </w:p>
+    <w:p>
+      <w:pPr>
+        <w:pStyle w:val="Nessunaspaziatura"/>
+        <w:jc w:val="both"/>
+      </w:pPr>
+      <w:r>
+        <w:rPr>
+          <w:b/>
+        </w:rPr>
+        <w:t>Precondizione:</w:t>
+      </w:r>
+      <w:r>
+        <w:t xml:space="preserve"> </w:t>
+      </w:r>
+      <w:proofErr w:type="spellStart"/>
+      <w:r>
+        <w:t>LoginToAccount</w:t>
+      </w:r>
+      <w:proofErr w:type="spellEnd"/>
+      <w:r>
+        <w:t xml:space="preserve"> (ID: 02)</w:t>
+      </w:r>
+    </w:p>
+    <w:p>
+      <w:pPr>
+        <w:pStyle w:val="Nessunaspaziatura"/>
+        <w:jc w:val="both"/>
+        <w:rPr>
+          <w:b/>
+        </w:rPr>
+      </w:pPr>
+      <w:r>
+        <w:rPr>
+          <w:b/>
+        </w:rPr>
+        <w:t xml:space="preserve">Sequenza </w:t>
+      </w:r>
+      <w:r>
+        <w:rPr>
+          <w:b/>
+        </w:rPr>
+        <w:t>degli</w:t>
+      </w:r>
+      <w:r>
+        <w:rPr>
+          <w:b/>
+        </w:rPr>
+        <w:t xml:space="preserve"> eventi: </w:t>
+      </w:r>
+    </w:p>
+    <w:p>
+      <w:pPr>
+        <w:pStyle w:val="Nessunaspaziatura"/>
+        <w:jc w:val="both"/>
+      </w:pPr>
+      <w:r>
+        <w:t xml:space="preserve">1. La sede AVIS seleziona la voce “analisi del sangue donatori  &gt; </w:t>
+      </w:r>
+      <w:r>
+        <w:t>elimina</w:t>
+      </w:r>
+      <w:r>
+        <w:t xml:space="preserve"> analisi del sangue” </w:t>
+      </w:r>
+    </w:p>
+    <w:p>
+      <w:pPr>
+        <w:pStyle w:val="Nessunaspaziatura"/>
+        <w:jc w:val="both"/>
+      </w:pPr>
+      <w:r>
+        <w:t>2. Il sistema chiede di inserire nome e cognome del donatore</w:t>
+      </w:r>
+    </w:p>
+    <w:p>
+      <w:pPr>
+        <w:pStyle w:val="Nessunaspaziatura"/>
+        <w:jc w:val="both"/>
+      </w:pPr>
+      <w:r>
+        <w:t>3. La sede AVIS inserisce nome e cognome del donatore</w:t>
+      </w:r>
+    </w:p>
+    <w:p>
+      <w:pPr>
+        <w:pStyle w:val="Nessunaspaziatura"/>
+        <w:jc w:val="both"/>
+      </w:pPr>
+      <w:r>
+        <w:t>3.a Se il sistema non trova il donatore desiderato</w:t>
+      </w:r>
+    </w:p>
+    <w:p>
+      <w:pPr>
+        <w:pStyle w:val="Nessunaspaziatura"/>
+        <w:jc w:val="both"/>
+      </w:pPr>
+      <w:r>
+        <w:t xml:space="preserve">      1. Il sistema lo notifica</w:t>
+      </w:r>
+    </w:p>
+    <w:p>
+      <w:pPr>
+        <w:pStyle w:val="Nessunaspaziatura"/>
+        <w:jc w:val="both"/>
+      </w:pPr>
+      <w:r>
+        <w:t xml:space="preserve">      2. Il sistema chiede di inserire dati validi</w:t>
+      </w:r>
+    </w:p>
+    <w:p>
+      <w:pPr>
+        <w:pStyle w:val="Nessunaspaziatura"/>
+        <w:jc w:val="both"/>
+      </w:pPr>
+      <w:r>
+        <w:t>4. Il sistema mostra l’elenco dei referti delle analisi del sangue del donatore desiderato</w:t>
+      </w:r>
+    </w:p>
+    <w:p>
+      <w:pPr>
+        <w:pStyle w:val="Nessunaspaziatura"/>
+        <w:jc w:val="both"/>
+      </w:pPr>
+      <w:r>
+        <w:t>5. La sede AVIS seleziona il referto desiderato</w:t>
+      </w:r>
+    </w:p>
+    <w:p>
+      <w:pPr>
+        <w:pStyle w:val="Nessunaspaziatura"/>
+        <w:jc w:val="both"/>
+      </w:pPr>
+      <w:r>
+        <w:t>6. La sede AVIS seleziona la voce “</w:t>
+      </w:r>
+      <w:r>
+        <w:t>elimina</w:t>
+      </w:r>
+      <w:r>
+        <w:t>” nella pagina del referto</w:t>
+      </w:r>
+    </w:p>
+    <w:p>
+      <w:pPr>
+        <w:pStyle w:val="Nessunaspaziatura"/>
+        <w:jc w:val="both"/>
+      </w:pPr>
+      <w:r>
+        <w:t xml:space="preserve">7. La sede AVIS </w:t>
+      </w:r>
+      <w:r>
+        <w:t>elimina il referto</w:t>
+      </w:r>
+    </w:p>
+    <w:p>
+      <w:pPr>
+        <w:pStyle w:val="Nessunaspaziatura"/>
+        <w:jc w:val="both"/>
+      </w:pPr>
+      <w:r>
+        <w:t>7.a Se la sede AVIS vuole annullare l’operazione</w:t>
+      </w:r>
+    </w:p>
+    <w:p>
+      <w:pPr>
+        <w:pStyle w:val="Nessunaspaziatura"/>
+        <w:jc w:val="both"/>
+      </w:pPr>
+      <w:r>
+        <w:t xml:space="preserve">      1. La sede AVIS seleziona la voce “annulla”</w:t>
+      </w:r>
+    </w:p>
+    <w:p>
+      <w:pPr>
+        <w:pStyle w:val="Nessunaspaziatura"/>
+        <w:jc w:val="both"/>
+      </w:pPr>
+      <w:r>
+        <w:t xml:space="preserve">      2. Il sistema torna alla schermata principale</w:t>
+      </w:r>
+    </w:p>
+    <w:p>
+      <w:pPr>
+        <w:pStyle w:val="Nessunaspaziatura"/>
+        <w:jc w:val="both"/>
+      </w:pPr>
+      <w:r>
+        <w:t>8. I</w:t>
+      </w:r>
+      <w:r>
+        <w:t>l sistema chiede conferma dell’eliminazione</w:t>
+      </w:r>
+    </w:p>
+    <w:p>
+      <w:pPr>
+        <w:pStyle w:val="Nessunaspaziatura"/>
+        <w:jc w:val="both"/>
+      </w:pPr>
+      <w:r>
+        <w:t>9</w:t>
+      </w:r>
+      <w:r>
+        <w:t>. La sede AVIS conferma l’eliminazione</w:t>
+      </w:r>
+    </w:p>
+    <w:p>
+      <w:pPr>
+        <w:pStyle w:val="Nessunaspaziatura"/>
+        <w:jc w:val="both"/>
+      </w:pPr>
+      <w:r>
+        <w:t>9.a Se la se</w:t>
+      </w:r>
+      <w:r>
+        <w:t>de AVIS non vuole confermare l’eliminazione</w:t>
+      </w:r>
+    </w:p>
+    <w:p>
+      <w:pPr>
+        <w:pStyle w:val="Nessunaspaziatura"/>
+        <w:jc w:val="both"/>
+      </w:pPr>
+      <w:r>
+        <w:t xml:space="preserve">      1. La sede AVIS seleziona il tasto “annulla”</w:t>
+      </w:r>
+    </w:p>
+    <w:p>
+      <w:pPr>
+        <w:pStyle w:val="Nessunaspaziatura"/>
+        <w:jc w:val="both"/>
+      </w:pPr>
+      <w:r>
+        <w:t xml:space="preserve">      2. Il sistema torna alla schermata principale</w:t>
+      </w:r>
+    </w:p>
+    <w:p>
+      <w:pPr>
+        <w:pStyle w:val="Nessunaspaziatura"/>
+        <w:jc w:val="both"/>
+      </w:pPr>
+      <w:r>
+        <w:t>10. Il sistema si aggiorna</w:t>
+      </w:r>
+    </w:p>
+    <w:p>
+      <w:pPr>
+        <w:pStyle w:val="Nessunaspaziatura"/>
+        <w:jc w:val="both"/>
+      </w:pPr>
+      <w:r>
+        <w:t>10.a Se ci sono problemi con l’operazione</w:t>
+      </w:r>
+    </w:p>
+    <w:p>
+      <w:pPr>
+        <w:pStyle w:val="Nessunaspaziatura"/>
+        <w:jc w:val="both"/>
+      </w:pPr>
+      <w:r>
+        <w:t xml:space="preserve">      1. Il sistema lo notifica </w:t>
+      </w:r>
+    </w:p>
+    <w:p>
+      <w:pPr>
+        <w:pStyle w:val="Nessunaspaziatura"/>
+        <w:jc w:val="both"/>
+      </w:pPr>
+      <w:r>
+        <w:t xml:space="preserve">      2. Il sistema chiede di ripetere l’operazione</w:t>
+      </w:r>
+    </w:p>
+    <w:p>
+      <w:pPr>
+        <w:pStyle w:val="Nessunaspaziatura"/>
+        <w:jc w:val="both"/>
+      </w:pPr>
+      <w:proofErr w:type="spellStart"/>
+      <w:r>
+        <w:rPr>
+          <w:b/>
+        </w:rPr>
+        <w:t>Postcondizione</w:t>
+      </w:r>
+      <w:proofErr w:type="spellEnd"/>
+      <w:r>
+        <w:rPr>
+          <w:b/>
+        </w:rPr>
+        <w:t>:</w:t>
+      </w:r>
+      <w:r>
+        <w:t xml:space="preserve"> il sistema ha </w:t>
+      </w:r>
+      <w:r>
+        <w:t>eliminato</w:t>
+      </w:r>
+      <w:r>
+        <w:t xml:space="preserve"> il referto correttamente</w:t>
+      </w:r>
+    </w:p>
+    <w:p>
+      <w:pPr>
+        <w:pStyle w:val="Nessunaspaziatura"/>
+        <w:jc w:val="both"/>
+        <w:rPr>
+          <w:b/>
+        </w:rPr>
+      </w:pPr>
+    </w:p>
+    <w:p>
+      <w:pPr>
+        <w:pStyle w:val="Nessunaspaziatura"/>
+        <w:jc w:val="both"/>
+      </w:pPr>
+      <w:r>
+        <w:rPr>
+          <w:b/>
+        </w:rPr>
+        <w:t>Caso d’uso:</w:t>
+      </w:r>
+      <w:r>
+        <w:t xml:space="preserve"> </w:t>
+      </w:r>
+      <w:proofErr w:type="spellStart"/>
+      <w:r>
         <w:t>ConsultBloodDonor</w:t>
       </w:r>
       <w:r>
@@ -5701,7 +6612,10 @@
         <w:t>ID:</w:t>
       </w:r>
       <w:r>
-        <w:t xml:space="preserve"> 17</w:t>
+        <w:t xml:space="preserve"> </w:t>
+      </w:r>
+      <w:r>
+        <w:t>20</w:t>
       </w:r>
     </w:p>
     <w:p>
@@ -5811,10 +6725,7 @@
         <w:jc w:val="both"/>
       </w:pPr>
       <w:r>
-        <w:t xml:space="preserve">      </w:t>
-      </w:r>
-      <w:r>
-        <w:t>2. Il sistema torna alla schermata principale</w:t>
+        <w:t xml:space="preserve">      2. Il sistema torna alla schermata principale</w:t>
       </w:r>
     </w:p>
     <w:p>
@@ -5950,7 +6861,10 @@
         <w:t>ID:</w:t>
       </w:r>
       <w:r>
-        <w:t xml:space="preserve"> 18</w:t>
+        <w:t xml:space="preserve"> </w:t>
+      </w:r>
+      <w:r>
+        <w:t>21</w:t>
       </w:r>
     </w:p>
     <w:p>
@@ -6011,6 +6925,7 @@
         <w:rPr>
           <w:b/>
         </w:rPr>
+        <w:lastRenderedPageBreak/>
         <w:t xml:space="preserve">Sequenza di eventi: </w:t>
       </w:r>
     </w:p>
@@ -6124,7 +7039,10 @@
         <w:t>ID:</w:t>
       </w:r>
       <w:r>
-        <w:t xml:space="preserve"> 19</w:t>
+        <w:t xml:space="preserve"> </w:t>
+      </w:r>
+      <w:r>
+        <w:t>22</w:t>
       </w:r>
     </w:p>
     <w:p>
@@ -6329,10 +7247,7 @@
         <w:jc w:val="both"/>
       </w:pPr>
       <w:r>
-        <w:t xml:space="preserve">      </w:t>
-      </w:r>
-      <w:r>
-        <w:t>2. Il sistema torna alla schermata principale</w:t>
+        <w:t xml:space="preserve">      2. Il sistema torna alla schermata principale</w:t>
       </w:r>
     </w:p>
     <w:p>
@@ -6377,10 +7292,321 @@
         <w:jc w:val="both"/>
       </w:pPr>
       <w:r>
-        <w:t xml:space="preserve">      </w:t>
-      </w:r>
-      <w:r>
-        <w:t>2. Il sistema torna alla schermata principale</w:t>
+        <w:t xml:space="preserve">      2. Il sistema torna alla schermata principale</w:t>
+      </w:r>
+    </w:p>
+    <w:p>
+      <w:pPr>
+        <w:pStyle w:val="Nessunaspaziatura"/>
+        <w:jc w:val="both"/>
+      </w:pPr>
+      <w:r>
+        <w:t>7. Il sistema si aggiorna</w:t>
+      </w:r>
+    </w:p>
+    <w:p>
+      <w:pPr>
+        <w:pStyle w:val="Nessunaspaziatura"/>
+        <w:jc w:val="both"/>
+      </w:pPr>
+      <w:r>
+        <w:t>7</w:t>
+      </w:r>
+      <w:r>
+        <w:t xml:space="preserve">.a Se ci sono problemi con </w:t>
+      </w:r>
+      <w:r>
+        <w:t>l’operazione</w:t>
+      </w:r>
+    </w:p>
+    <w:p>
+      <w:pPr>
+        <w:pStyle w:val="Nessunaspaziatura"/>
+        <w:jc w:val="both"/>
+      </w:pPr>
+      <w:r>
+        <w:t xml:space="preserve">      1. Il sistema lo notifica </w:t>
+      </w:r>
+    </w:p>
+    <w:p>
+      <w:pPr>
+        <w:pStyle w:val="Nessunaspaziatura"/>
+        <w:jc w:val="both"/>
+      </w:pPr>
+      <w:r>
+        <w:t xml:space="preserve">      2. Il sistema </w:t>
+      </w:r>
+      <w:r>
+        <w:t>chiede di ripetere l’operazione</w:t>
+      </w:r>
+    </w:p>
+    <w:p>
+      <w:pPr>
+        <w:pStyle w:val="Nessunaspaziatura"/>
+        <w:jc w:val="both"/>
+      </w:pPr>
+      <w:proofErr w:type="spellStart"/>
+      <w:r>
+        <w:rPr>
+          <w:b/>
+        </w:rPr>
+        <w:t>Postcondizione</w:t>
+      </w:r>
+      <w:proofErr w:type="spellEnd"/>
+      <w:r>
+        <w:rPr>
+          <w:b/>
+        </w:rPr>
+        <w:t>:</w:t>
+      </w:r>
+      <w:r>
+        <w:t xml:space="preserve"> il sistema si è aggiornato correttamente con le modifiche apportate</w:t>
+      </w:r>
+    </w:p>
+    <w:p>
+      <w:pPr>
+        <w:pStyle w:val="Nessunaspaziatura"/>
+        <w:jc w:val="both"/>
+      </w:pPr>
+    </w:p>
+    <w:p>
+      <w:pPr>
+        <w:pStyle w:val="Nessunaspaziatura"/>
+        <w:jc w:val="both"/>
+      </w:pPr>
+      <w:r>
+        <w:rPr>
+          <w:b/>
+        </w:rPr>
+        <w:t>Caso d’uso:</w:t>
+      </w:r>
+      <w:r>
+        <w:t xml:space="preserve"> </w:t>
+      </w:r>
+      <w:proofErr w:type="spellStart"/>
+      <w:r>
+        <w:t>DataBaseManagementByAdministrator</w:t>
+      </w:r>
+      <w:proofErr w:type="spellEnd"/>
+      <w:r>
+        <w:t xml:space="preserve"> </w:t>
+      </w:r>
+    </w:p>
+    <w:p>
+      <w:pPr>
+        <w:pStyle w:val="Nessunaspaziatura"/>
+        <w:jc w:val="both"/>
+      </w:pPr>
+      <w:r>
+        <w:rPr>
+          <w:b/>
+        </w:rPr>
+        <w:t>ID:</w:t>
+      </w:r>
+      <w:r>
+        <w:t xml:space="preserve"> 23</w:t>
+      </w:r>
+    </w:p>
+    <w:p>
+      <w:pPr>
+        <w:pStyle w:val="Nessunaspaziatura"/>
+        <w:jc w:val="both"/>
+      </w:pPr>
+      <w:r>
+        <w:rPr>
+          <w:b/>
+        </w:rPr>
+        <w:t>Descrizione:</w:t>
+      </w:r>
+      <w:r>
+        <w:t xml:space="preserve"> l’amministratore di sistema modifica la base di dati per risolvere eventuali problemi, oppure per adattarla alle richiesta hardware e software</w:t>
+      </w:r>
+    </w:p>
+    <w:p>
+      <w:pPr>
+        <w:pStyle w:val="Nessunaspaziatura"/>
+        <w:jc w:val="both"/>
+      </w:pPr>
+      <w:proofErr w:type="spellStart"/>
+      <w:r>
+        <w:rPr>
+          <w:b/>
+        </w:rPr>
+        <w:t>Precondizone</w:t>
+      </w:r>
+      <w:proofErr w:type="spellEnd"/>
+      <w:r>
+        <w:rPr>
+          <w:b/>
+        </w:rPr>
+        <w:t>:</w:t>
+      </w:r>
+      <w:r>
+        <w:t xml:space="preserve"> </w:t>
+      </w:r>
+      <w:proofErr w:type="spellStart"/>
+      <w:r>
+        <w:t>LoginToAccount</w:t>
+      </w:r>
+      <w:proofErr w:type="spellEnd"/>
+      <w:r>
+        <w:t xml:space="preserve"> (ID: 02)</w:t>
+      </w:r>
+    </w:p>
+    <w:p>
+      <w:pPr>
+        <w:pStyle w:val="Nessunaspaziatura"/>
+        <w:jc w:val="both"/>
+        <w:rPr>
+          <w:b/>
+        </w:rPr>
+      </w:pPr>
+      <w:r>
+        <w:rPr>
+          <w:b/>
+        </w:rPr>
+        <w:t xml:space="preserve">Sequenza </w:t>
+      </w:r>
+      <w:r>
+        <w:rPr>
+          <w:b/>
+        </w:rPr>
+        <w:t>degli</w:t>
+      </w:r>
+      <w:r>
+        <w:rPr>
+          <w:b/>
+        </w:rPr>
+        <w:t xml:space="preserve"> eventi: </w:t>
+      </w:r>
+    </w:p>
+    <w:p>
+      <w:pPr>
+        <w:pStyle w:val="Nessunaspaziatura"/>
+        <w:jc w:val="both"/>
+      </w:pPr>
+      <w:r>
+        <w:t>1. L’amministratore di sistema seleziona la voce “gestisci database”</w:t>
+      </w:r>
+    </w:p>
+    <w:p>
+      <w:pPr>
+        <w:pStyle w:val="Nessunaspaziatura"/>
+        <w:jc w:val="both"/>
+      </w:pPr>
+      <w:r>
+        <w:t>2. L’amministratore di sistema gestisce la base di dati</w:t>
+      </w:r>
+    </w:p>
+    <w:p>
+      <w:pPr>
+        <w:pStyle w:val="Nessunaspaziatura"/>
+        <w:jc w:val="both"/>
+      </w:pPr>
+      <w:r>
+        <w:t>2</w:t>
+      </w:r>
+      <w:r>
+        <w:t>.</w:t>
+      </w:r>
+      <w:r>
+        <w:t>a Se l</w:t>
+      </w:r>
+      <w:r>
+        <w:t xml:space="preserve">’amministratore di sistema modifica la base di </w:t>
+      </w:r>
+      <w:r>
+        <w:t>dati</w:t>
+      </w:r>
+    </w:p>
+    <w:p>
+      <w:pPr>
+        <w:pStyle w:val="Nessunaspaziatura"/>
+        <w:jc w:val="both"/>
+      </w:pPr>
+      <w:r>
+        <w:t xml:space="preserve">      1. l’amministratore di sistema modifica la base di dati a seconda delle richieste software o hardware</w:t>
+      </w:r>
+    </w:p>
+    <w:p>
+      <w:pPr>
+        <w:pStyle w:val="Nessunaspaziatura"/>
+        <w:jc w:val="both"/>
+      </w:pPr>
+      <w:r>
+        <w:t>2.b Se l’amministratore di sistema deve risolvere problemi inerenti alla base di dati</w:t>
+      </w:r>
+    </w:p>
+    <w:p>
+      <w:pPr>
+        <w:pStyle w:val="Nessunaspaziatura"/>
+        <w:jc w:val="both"/>
+      </w:pPr>
+      <w:r>
+        <w:t xml:space="preserve">       1. L’amministratore di sistema gestisce i problemi </w:t>
+      </w:r>
+    </w:p>
+    <w:p>
+      <w:pPr>
+        <w:pStyle w:val="Nessunaspaziatura"/>
+        <w:jc w:val="both"/>
+      </w:pPr>
+      <w:r>
+        <w:t>2.c Se l’amministratore di sistema vuole annullare l’operazione</w:t>
+      </w:r>
+    </w:p>
+    <w:p>
+      <w:pPr>
+        <w:pStyle w:val="Nessunaspaziatura"/>
+        <w:jc w:val="both"/>
+      </w:pPr>
+      <w:r>
+        <w:t xml:space="preserve">      1. L’amministratore di sistema seleziona la voce “annulla”</w:t>
+      </w:r>
+    </w:p>
+    <w:p>
+      <w:pPr>
+        <w:pStyle w:val="Nessunaspaziatura"/>
+        <w:jc w:val="both"/>
+      </w:pPr>
+      <w:r>
+        <w:t xml:space="preserve">      2. Il sistema torna alla schermata principale</w:t>
+      </w:r>
+    </w:p>
+    <w:p>
+      <w:pPr>
+        <w:pStyle w:val="Nessunaspaziatura"/>
+        <w:jc w:val="both"/>
+      </w:pPr>
+      <w:r>
+        <w:t xml:space="preserve">3. Il sistema chiede conferma delle modifiche </w:t>
+      </w:r>
+    </w:p>
+    <w:p>
+      <w:pPr>
+        <w:pStyle w:val="Nessunaspaziatura"/>
+        <w:jc w:val="both"/>
+      </w:pPr>
+      <w:r>
+        <w:t>4. L’amministratore di sistema conferma le modifiche</w:t>
+      </w:r>
+    </w:p>
+    <w:p>
+      <w:pPr>
+        <w:pStyle w:val="Nessunaspaziatura"/>
+        <w:jc w:val="both"/>
+      </w:pPr>
+      <w:r>
+        <w:t>4.a Se l’amministratore di sistema non vuole confermare le modifiche</w:t>
+      </w:r>
+    </w:p>
+    <w:p>
+      <w:pPr>
+        <w:pStyle w:val="Nessunaspaziatura"/>
+        <w:jc w:val="both"/>
+      </w:pPr>
+      <w:r>
+        <w:t xml:space="preserve">      1. L’amministratore di sistema seleziona il tasto “annulla”</w:t>
       </w:r>
     </w:p>
     <w:p>
@@ -6390,40 +7616,49 @@
       </w:pPr>
       <w:r>
         <w:lastRenderedPageBreak/>
-        <w:t>7. Il sistema si aggiorna</w:t>
-      </w:r>
-    </w:p>
-    <w:p>
-      <w:pPr>
-        <w:pStyle w:val="Nessunaspaziatura"/>
-        <w:jc w:val="both"/>
-      </w:pPr>
-      <w:r>
-        <w:t>7</w:t>
-      </w:r>
-      <w:r>
-        <w:t xml:space="preserve">.a Se ci sono problemi con </w:t>
-      </w:r>
-      <w:r>
-        <w:t>l’operazione</w:t>
-      </w:r>
-    </w:p>
-    <w:p>
-      <w:pPr>
-        <w:pStyle w:val="Nessunaspaziatura"/>
-        <w:jc w:val="both"/>
-      </w:pPr>
-      <w:r>
-        <w:t xml:space="preserve">      1. Il sistema lo notifica </w:t>
-      </w:r>
-    </w:p>
-    <w:p>
-      <w:pPr>
-        <w:pStyle w:val="Nessunaspaziatura"/>
-        <w:jc w:val="both"/>
-      </w:pPr>
-      <w:r>
-        <w:t xml:space="preserve">      2. Il sistema </w:t>
+        <w:t xml:space="preserve">      2. Il sistema torna alla schermata principale</w:t>
+      </w:r>
+    </w:p>
+    <w:p>
+      <w:pPr>
+        <w:pStyle w:val="Nessunaspaziatura"/>
+        <w:jc w:val="both"/>
+      </w:pPr>
+      <w:r>
+        <w:t>5. Il sistema si aggiorna con le modifiche apportate</w:t>
+      </w:r>
+    </w:p>
+    <w:p>
+      <w:pPr>
+        <w:pStyle w:val="Nessunaspaziatura"/>
+        <w:jc w:val="both"/>
+      </w:pPr>
+      <w:r>
+        <w:t>5</w:t>
+      </w:r>
+      <w:r>
+        <w:t xml:space="preserve">.a Se ci </w:t>
+      </w:r>
+      <w:r>
+        <w:t>sono problemi con l’operazione</w:t>
+      </w:r>
+    </w:p>
+    <w:p>
+      <w:pPr>
+        <w:pStyle w:val="Nessunaspaziatura"/>
+        <w:jc w:val="both"/>
+      </w:pPr>
+      <w:r>
+        <w:t xml:space="preserve">       1. Il sistema lo notifica </w:t>
+      </w:r>
+    </w:p>
+    <w:p>
+      <w:pPr>
+        <w:pStyle w:val="Nessunaspaziatura"/>
+        <w:jc w:val="both"/>
+      </w:pPr>
+      <w:r>
+        <w:t xml:space="preserve">       2. Il sistema </w:t>
       </w:r>
       <w:r>
         <w:t>chiede di ripetere l’operazione</w:t>
@@ -6449,7 +7684,13 @@
         <w:t>:</w:t>
       </w:r>
       <w:r>
-        <w:t xml:space="preserve"> il sistema si è aggiornato correttamente con le modifiche apportate</w:t>
+        <w:t xml:space="preserve"> </w:t>
+      </w:r>
+      <w:r>
+        <w:t>il sistema ha modificato correttamente la base di dati</w:t>
+      </w:r>
+      <w:r>
+        <w:t xml:space="preserve"> </w:t>
       </w:r>
     </w:p>
     <w:p>
@@ -6472,13 +7713,14 @@
       <w:r>
         <w:t xml:space="preserve"> </w:t>
       </w:r>
-      <w:proofErr w:type="spellStart"/>
-      <w:r>
-        <w:t>DataBaseManagementByAdministrator</w:t>
-      </w:r>
-      <w:proofErr w:type="spellEnd"/>
-      <w:r>
-        <w:t xml:space="preserve"> </w:t>
+      <w:r>
+        <w:t>M</w:t>
+      </w:r>
+      <w:r>
+        <w:t>aintenance</w:t>
+      </w:r>
+      <w:r>
+        <w:t>HardwareAndSoftware</w:t>
       </w:r>
     </w:p>
     <w:p>
@@ -6493,344 +7735,10 @@
         <w:t>ID:</w:t>
       </w:r>
       <w:r>
-        <w:t xml:space="preserve"> 20</w:t>
-      </w:r>
-    </w:p>
-    <w:p>
-      <w:pPr>
-        <w:pStyle w:val="Nessunaspaziatura"/>
-        <w:jc w:val="both"/>
-      </w:pPr>
-      <w:r>
-        <w:rPr>
-          <w:b/>
-        </w:rPr>
-        <w:t>Descrizione:</w:t>
-      </w:r>
-      <w:r>
-        <w:t xml:space="preserve"> l’amministratore di sistema modifica la base di dati per risolvere eventuali problemi, oppure per adattarla alle richiesta hardware e software</w:t>
-      </w:r>
-    </w:p>
-    <w:p>
-      <w:pPr>
-        <w:pStyle w:val="Nessunaspaziatura"/>
-        <w:jc w:val="both"/>
-      </w:pPr>
-      <w:proofErr w:type="spellStart"/>
-      <w:r>
-        <w:rPr>
-          <w:b/>
-        </w:rPr>
-        <w:t>Precondizone</w:t>
-      </w:r>
-      <w:proofErr w:type="spellEnd"/>
-      <w:r>
-        <w:rPr>
-          <w:b/>
-        </w:rPr>
-        <w:t>:</w:t>
-      </w:r>
-      <w:r>
-        <w:t xml:space="preserve"> </w:t>
-      </w:r>
-      <w:proofErr w:type="spellStart"/>
-      <w:r>
-        <w:t>LoginToAccount</w:t>
-      </w:r>
-      <w:proofErr w:type="spellEnd"/>
-      <w:r>
-        <w:t xml:space="preserve"> (ID: 02)</w:t>
-      </w:r>
-    </w:p>
-    <w:p>
-      <w:pPr>
-        <w:pStyle w:val="Nessunaspaziatura"/>
-        <w:jc w:val="both"/>
-        <w:rPr>
-          <w:b/>
-        </w:rPr>
-      </w:pPr>
-      <w:r>
-        <w:rPr>
-          <w:b/>
-        </w:rPr>
-        <w:t xml:space="preserve">Sequenza </w:t>
-      </w:r>
-      <w:r>
-        <w:rPr>
-          <w:b/>
-        </w:rPr>
-        <w:t>degli</w:t>
-      </w:r>
-      <w:r>
-        <w:rPr>
-          <w:b/>
-        </w:rPr>
-        <w:t xml:space="preserve"> eventi: </w:t>
-      </w:r>
-    </w:p>
-    <w:p>
-      <w:pPr>
-        <w:pStyle w:val="Nessunaspaziatura"/>
-        <w:jc w:val="both"/>
-      </w:pPr>
-      <w:r>
-        <w:t>1. L’amministratore di sistema seleziona la voce “gestisci database”</w:t>
-      </w:r>
-    </w:p>
-    <w:p>
-      <w:pPr>
-        <w:pStyle w:val="Nessunaspaziatura"/>
-        <w:jc w:val="both"/>
-      </w:pPr>
-      <w:r>
-        <w:t>2. L’amministratore di sistema gestisce la base di dati</w:t>
-      </w:r>
-    </w:p>
-    <w:p>
-      <w:pPr>
-        <w:pStyle w:val="Nessunaspaziatura"/>
-        <w:jc w:val="both"/>
-      </w:pPr>
-      <w:r>
-        <w:t>2</w:t>
-      </w:r>
-      <w:r>
-        <w:t>.</w:t>
-      </w:r>
-      <w:r>
-        <w:t>a Se l</w:t>
-      </w:r>
-      <w:r>
-        <w:t xml:space="preserve">’amministratore di sistema modifica la base di </w:t>
-      </w:r>
-      <w:r>
-        <w:t>dati</w:t>
-      </w:r>
-    </w:p>
-    <w:p>
-      <w:pPr>
-        <w:pStyle w:val="Nessunaspaziatura"/>
-        <w:jc w:val="both"/>
-      </w:pPr>
-      <w:r>
-        <w:t xml:space="preserve">      1. l’amministratore di sistema modifica la base di dati a seconda delle richieste software o hardware</w:t>
-      </w:r>
-    </w:p>
-    <w:p>
-      <w:pPr>
-        <w:pStyle w:val="Nessunaspaziatura"/>
-        <w:jc w:val="both"/>
-      </w:pPr>
-      <w:r>
-        <w:t>2.b Se l’amministratore di sistema deve risolvere problemi inerenti alla base di dati</w:t>
-      </w:r>
-    </w:p>
-    <w:p>
-      <w:pPr>
-        <w:pStyle w:val="Nessunaspaziatura"/>
-        <w:jc w:val="both"/>
-      </w:pPr>
-      <w:r>
-        <w:t xml:space="preserve">       1. L’amministratore di sistema gestisce i problemi </w:t>
-      </w:r>
-    </w:p>
-    <w:p>
-      <w:pPr>
-        <w:pStyle w:val="Nessunaspaziatura"/>
-        <w:jc w:val="both"/>
-      </w:pPr>
-      <w:r>
-        <w:t>2.c Se l’amministratore di sistema vuole annullare l’operazione</w:t>
-      </w:r>
-    </w:p>
-    <w:p>
-      <w:pPr>
-        <w:pStyle w:val="Nessunaspaziatura"/>
-        <w:jc w:val="both"/>
-      </w:pPr>
-      <w:r>
-        <w:t xml:space="preserve">      1. L’amministratore di sistema seleziona la voce “annulla”</w:t>
-      </w:r>
-    </w:p>
-    <w:p>
-      <w:pPr>
-        <w:pStyle w:val="Nessunaspaziatura"/>
-        <w:jc w:val="both"/>
-      </w:pPr>
-      <w:r>
-        <w:t xml:space="preserve">      </w:t>
-      </w:r>
-      <w:r>
-        <w:t>2. Il sistema torna alla schermata principale</w:t>
-      </w:r>
-    </w:p>
-    <w:p>
-      <w:pPr>
-        <w:pStyle w:val="Nessunaspaziatura"/>
-        <w:jc w:val="both"/>
-      </w:pPr>
-      <w:r>
-        <w:t xml:space="preserve">3. Il sistema chiede conferma delle modifiche </w:t>
-      </w:r>
-    </w:p>
-    <w:p>
-      <w:pPr>
-        <w:pStyle w:val="Nessunaspaziatura"/>
-        <w:jc w:val="both"/>
-      </w:pPr>
-      <w:r>
-        <w:t>4. L’amministratore di sistema conferma le modifiche</w:t>
-      </w:r>
-    </w:p>
-    <w:p>
-      <w:pPr>
-        <w:pStyle w:val="Nessunaspaziatura"/>
-        <w:jc w:val="both"/>
-      </w:pPr>
-      <w:r>
-        <w:t>4.a Se l’amministratore di sistema non vuole confermare le modifiche</w:t>
-      </w:r>
-    </w:p>
-    <w:p>
-      <w:pPr>
-        <w:pStyle w:val="Nessunaspaziatura"/>
-        <w:jc w:val="both"/>
-      </w:pPr>
-      <w:r>
-        <w:t xml:space="preserve">      1. L’amministratore di sistema seleziona il tasto “annulla”</w:t>
-      </w:r>
-    </w:p>
-    <w:p>
-      <w:pPr>
-        <w:pStyle w:val="Nessunaspaziatura"/>
-        <w:jc w:val="both"/>
-      </w:pPr>
-      <w:r>
-        <w:t xml:space="preserve">      </w:t>
-      </w:r>
-      <w:r>
-        <w:t>2. Il sistema torna alla schermata principale</w:t>
-      </w:r>
-    </w:p>
-    <w:p>
-      <w:pPr>
-        <w:pStyle w:val="Nessunaspaziatura"/>
-        <w:jc w:val="both"/>
-      </w:pPr>
-      <w:r>
-        <w:t>5. Il sistema si aggiorna con le modifiche apportate</w:t>
-      </w:r>
-    </w:p>
-    <w:p>
-      <w:pPr>
-        <w:pStyle w:val="Nessunaspaziatura"/>
-        <w:jc w:val="both"/>
-      </w:pPr>
-      <w:r>
-        <w:t>5</w:t>
-      </w:r>
-      <w:r>
-        <w:t xml:space="preserve">.a Se ci </w:t>
-      </w:r>
-      <w:r>
-        <w:t>sono problemi con l’operazione</w:t>
-      </w:r>
-    </w:p>
-    <w:p>
-      <w:pPr>
-        <w:pStyle w:val="Nessunaspaziatura"/>
-        <w:jc w:val="both"/>
-      </w:pPr>
-      <w:r>
-        <w:t xml:space="preserve">       1. Il sistema lo notifica </w:t>
-      </w:r>
-    </w:p>
-    <w:p>
-      <w:pPr>
-        <w:pStyle w:val="Nessunaspaziatura"/>
-        <w:jc w:val="both"/>
-      </w:pPr>
-      <w:r>
-        <w:t xml:space="preserve">       2. Il sistema </w:t>
-      </w:r>
-      <w:r>
-        <w:t>chiede di ripetere l’operazione</w:t>
-      </w:r>
-    </w:p>
-    <w:p>
-      <w:pPr>
-        <w:pStyle w:val="Nessunaspaziatura"/>
-        <w:jc w:val="both"/>
-      </w:pPr>
-      <w:proofErr w:type="spellStart"/>
-      <w:r>
-        <w:rPr>
-          <w:b/>
-        </w:rPr>
-        <w:t>Postcondizione</w:t>
-      </w:r>
-      <w:proofErr w:type="spellEnd"/>
-      <w:r>
-        <w:rPr>
-          <w:b/>
-        </w:rPr>
-        <w:t>:</w:t>
-      </w:r>
-      <w:r>
-        <w:t xml:space="preserve"> </w:t>
-      </w:r>
-      <w:r>
-        <w:t>il sistema ha modificato correttamente la base di dati</w:t>
-      </w:r>
-      <w:r>
-        <w:t xml:space="preserve"> </w:t>
-      </w:r>
-    </w:p>
-    <w:p>
-      <w:pPr>
-        <w:pStyle w:val="Nessunaspaziatura"/>
-        <w:jc w:val="both"/>
-      </w:pPr>
-    </w:p>
-    <w:p>
-      <w:pPr>
-        <w:pStyle w:val="Nessunaspaziatura"/>
-        <w:jc w:val="both"/>
-      </w:pPr>
-      <w:r>
-        <w:rPr>
-          <w:b/>
-        </w:rPr>
-        <w:t>Caso d’uso:</w:t>
-      </w:r>
-      <w:r>
-        <w:t xml:space="preserve"> </w:t>
-      </w:r>
-      <w:r>
-        <w:t>M</w:t>
-      </w:r>
-      <w:r>
-        <w:t>aintenance</w:t>
-      </w:r>
-      <w:r>
-        <w:t>HardwareAndSoftware</w:t>
-      </w:r>
-    </w:p>
-    <w:p>
-      <w:pPr>
-        <w:pStyle w:val="Nessunaspaziatura"/>
-        <w:jc w:val="both"/>
-      </w:pPr>
-      <w:r>
-        <w:rPr>
-          <w:b/>
-        </w:rPr>
-        <w:t>ID:</w:t>
-      </w:r>
-      <w:r>
-        <w:t xml:space="preserve"> 21</w:t>
-      </w:r>
+        <w:t xml:space="preserve"> 24</w:t>
+      </w:r>
+      <w:bookmarkStart w:id="0" w:name="_GoBack"/>
+      <w:bookmarkEnd w:id="0"/>
     </w:p>
     <w:p>
       <w:pPr>

</xml_diff>

<commit_message>
- Aggiornati casi d'uso in forma estesa --> Data: 02/12/2019 @marica
- Sostituito "utente" con "donatore" nel caso d'uso DeleteReservationForBloodDonation (ID 08)
</commit_message>
<xml_diff>
--- a/Casi D'uso/Forma estesa/AnAVIS - Casi d'uso in forma estesa.docx
+++ b/Casi D'uso/Forma estesa/AnAVIS - Casi d'uso in forma estesa.docx
@@ -2399,7 +2399,13 @@
         <w:jc w:val="both"/>
       </w:pPr>
       <w:r>
-        <w:t xml:space="preserve">       1. L’utente seleziona il tasto “annulla”</w:t>
+        <w:t xml:space="preserve">       1. </w:t>
+      </w:r>
+      <w:r>
+        <w:t>Il donatore</w:t>
+      </w:r>
+      <w:r>
+        <w:t xml:space="preserve"> seleziona il tasto “annulla”</w:t>
       </w:r>
     </w:p>
     <w:p>
@@ -2616,7 +2622,13 @@
         <w:t>Descrizione:</w:t>
       </w:r>
       <w:r>
-        <w:t xml:space="preserve"> l’utente può cancellare una prenotazione che ha precedentemente effettuato</w:t>
+        <w:t xml:space="preserve"> </w:t>
+      </w:r>
+      <w:r>
+        <w:t>il donatore</w:t>
+      </w:r>
+      <w:r>
+        <w:t xml:space="preserve"> può cancellare una prenotazione che ha precedentemente effettuato</w:t>
       </w:r>
     </w:p>
     <w:p>
@@ -2675,34 +2687,58 @@
         <w:jc w:val="both"/>
       </w:pPr>
       <w:r>
-        <w:t>1. L’utente seleziona la voce “prenotazioni”</w:t>
-      </w:r>
-    </w:p>
-    <w:p>
-      <w:pPr>
-        <w:pStyle w:val="Nessunaspaziatura"/>
-        <w:jc w:val="both"/>
-      </w:pPr>
-      <w:r>
-        <w:t>2. L’utente seleziona la voce “elimina prenotazione” della prenotazione presente</w:t>
-      </w:r>
-    </w:p>
-    <w:p>
-      <w:pPr>
-        <w:pStyle w:val="Nessunaspaziatura"/>
-        <w:jc w:val="both"/>
-      </w:pPr>
-      <w:r>
-        <w:t>2.a Se l’utente vuole annullare l’operazione</w:t>
-      </w:r>
-    </w:p>
-    <w:p>
-      <w:pPr>
-        <w:pStyle w:val="Nessunaspaziatura"/>
-        <w:jc w:val="both"/>
-      </w:pPr>
-      <w:r>
-        <w:t xml:space="preserve">      1. L’utente seleziona la voce “annulla”</w:t>
+        <w:t xml:space="preserve">1. </w:t>
+      </w:r>
+      <w:r>
+        <w:t>Il donatore</w:t>
+      </w:r>
+      <w:r>
+        <w:t xml:space="preserve"> seleziona la voce “prenotazioni”</w:t>
+      </w:r>
+    </w:p>
+    <w:p>
+      <w:pPr>
+        <w:pStyle w:val="Nessunaspaziatura"/>
+        <w:jc w:val="both"/>
+      </w:pPr>
+      <w:r>
+        <w:t xml:space="preserve">2. </w:t>
+      </w:r>
+      <w:r>
+        <w:t>Il donatore</w:t>
+      </w:r>
+      <w:r>
+        <w:t xml:space="preserve"> seleziona la voce “elimina prenotazione” della prenotazione presente</w:t>
+      </w:r>
+    </w:p>
+    <w:p>
+      <w:pPr>
+        <w:pStyle w:val="Nessunaspaziatura"/>
+        <w:jc w:val="both"/>
+      </w:pPr>
+      <w:r>
+        <w:t xml:space="preserve">2.a Se </w:t>
+      </w:r>
+      <w:r>
+        <w:t>il donatore</w:t>
+      </w:r>
+      <w:r>
+        <w:t xml:space="preserve"> vuole annullare l’operazione</w:t>
+      </w:r>
+    </w:p>
+    <w:p>
+      <w:pPr>
+        <w:pStyle w:val="Nessunaspaziatura"/>
+        <w:jc w:val="both"/>
+      </w:pPr>
+      <w:r>
+        <w:t xml:space="preserve">      1. </w:t>
+      </w:r>
+      <w:r>
+        <w:t>Il donatore</w:t>
+      </w:r>
+      <w:r>
+        <w:t xml:space="preserve"> seleziona la voce “annulla”</w:t>
       </w:r>
     </w:p>
     <w:p>
@@ -2729,25 +2765,43 @@
         <w:jc w:val="both"/>
       </w:pPr>
       <w:r>
-        <w:t>4. L’utente conferma l’eliminazione</w:t>
-      </w:r>
-    </w:p>
-    <w:p>
-      <w:pPr>
-        <w:pStyle w:val="Nessunaspaziatura"/>
-        <w:jc w:val="both"/>
-      </w:pPr>
-      <w:r>
-        <w:t>4.a Se l’utente non vuole confermare l’eliminazione</w:t>
-      </w:r>
-    </w:p>
-    <w:p>
-      <w:pPr>
-        <w:pStyle w:val="Nessunaspaziatura"/>
-        <w:jc w:val="both"/>
-      </w:pPr>
-      <w:r>
-        <w:t xml:space="preserve">      1. L’utente seleziona la voce “annulla”</w:t>
+        <w:t xml:space="preserve">4. </w:t>
+      </w:r>
+      <w:r>
+        <w:t>Il donatore</w:t>
+      </w:r>
+      <w:r>
+        <w:t xml:space="preserve"> conferma l’eliminazione</w:t>
+      </w:r>
+    </w:p>
+    <w:p>
+      <w:pPr>
+        <w:pStyle w:val="Nessunaspaziatura"/>
+        <w:jc w:val="both"/>
+      </w:pPr>
+      <w:r>
+        <w:t xml:space="preserve">4.a Se </w:t>
+      </w:r>
+      <w:r>
+        <w:t>il donatore</w:t>
+      </w:r>
+      <w:r>
+        <w:t xml:space="preserve"> non vuole confermare l’eliminazione</w:t>
+      </w:r>
+    </w:p>
+    <w:p>
+      <w:pPr>
+        <w:pStyle w:val="Nessunaspaziatura"/>
+        <w:jc w:val="both"/>
+      </w:pPr>
+      <w:r>
+        <w:t xml:space="preserve">      1. </w:t>
+      </w:r>
+      <w:r>
+        <w:t>Il donatore</w:t>
+      </w:r>
+      <w:r>
+        <w:t xml:space="preserve"> seleziona la voce “annulla”</w:t>
       </w:r>
     </w:p>
     <w:p>
@@ -3042,16 +3096,28 @@
         <w:jc w:val="both"/>
       </w:pPr>
       <w:r>
-        <w:t>2.c Se l’utente vuole annullare l’operazione</w:t>
-      </w:r>
-    </w:p>
-    <w:p>
-      <w:pPr>
-        <w:pStyle w:val="Nessunaspaziatura"/>
-        <w:jc w:val="both"/>
-      </w:pPr>
-      <w:r>
-        <w:t xml:space="preserve">      1. L’utente seleziona la voce “annulla”</w:t>
+        <w:t xml:space="preserve">2.c Se </w:t>
+      </w:r>
+      <w:r>
+        <w:t>il donatore</w:t>
+      </w:r>
+      <w:r>
+        <w:t xml:space="preserve"> vuole annullare l’operazione</w:t>
+      </w:r>
+    </w:p>
+    <w:p>
+      <w:pPr>
+        <w:pStyle w:val="Nessunaspaziatura"/>
+        <w:jc w:val="both"/>
+      </w:pPr>
+      <w:r>
+        <w:t xml:space="preserve">      1. </w:t>
+      </w:r>
+      <w:r>
+        <w:t>Il donatore</w:t>
+      </w:r>
+      <w:r>
+        <w:t xml:space="preserve"> seleziona la voce “annulla”</w:t>
       </w:r>
     </w:p>
     <w:p>
@@ -3934,7 +4000,12 @@
         <w:jc w:val="both"/>
       </w:pPr>
       <w:r>
-        <w:t>2.a Se i campi sono incompleti o errati</w:t>
+        <w:t>2.a Se i campi so</w:t>
+      </w:r>
+      <w:bookmarkStart w:id="0" w:name="_GoBack"/>
+      <w:bookmarkEnd w:id="0"/>
+      <w:r>
+        <w:t>no incompleti o errati</w:t>
       </w:r>
     </w:p>
     <w:p>
@@ -6085,34 +6156,25 @@
         <w:jc w:val="both"/>
       </w:pPr>
       <w:r>
-        <w:t>8</w:t>
-      </w:r>
-      <w:r>
-        <w:t>. Il sistema chiede conferma delle modifiche</w:t>
-      </w:r>
-    </w:p>
-    <w:p>
-      <w:pPr>
-        <w:pStyle w:val="Nessunaspaziatura"/>
-        <w:jc w:val="both"/>
-      </w:pPr>
-      <w:r>
-        <w:t>9</w:t>
-      </w:r>
-      <w:r>
-        <w:t>. La sede AVIS conferma le modifiche</w:t>
-      </w:r>
-    </w:p>
-    <w:p>
-      <w:pPr>
-        <w:pStyle w:val="Nessunaspaziatura"/>
-        <w:jc w:val="both"/>
-      </w:pPr>
-      <w:r>
-        <w:t>9</w:t>
-      </w:r>
-      <w:r>
-        <w:t>.a Se la sede AVIS non vuole confermare le modifiche</w:t>
+        <w:t>8. Il sistema chiede conferma delle modifiche</w:t>
+      </w:r>
+    </w:p>
+    <w:p>
+      <w:pPr>
+        <w:pStyle w:val="Nessunaspaziatura"/>
+        <w:jc w:val="both"/>
+      </w:pPr>
+      <w:r>
+        <w:t>9. La sede AVIS conferma le modifiche</w:t>
+      </w:r>
+    </w:p>
+    <w:p>
+      <w:pPr>
+        <w:pStyle w:val="Nessunaspaziatura"/>
+        <w:jc w:val="both"/>
+      </w:pPr>
+      <w:r>
+        <w:t>9.a Se la sede AVIS non vuole confermare le modifiche</w:t>
       </w:r>
     </w:p>
     <w:p>
@@ -6139,22 +6201,16 @@
         <w:jc w:val="both"/>
       </w:pPr>
       <w:r>
-        <w:t>10</w:t>
-      </w:r>
-      <w:r>
-        <w:t>. Il sistema si aggiorna</w:t>
-      </w:r>
-    </w:p>
-    <w:p>
-      <w:pPr>
-        <w:pStyle w:val="Nessunaspaziatura"/>
-        <w:jc w:val="both"/>
-      </w:pPr>
-      <w:r>
-        <w:t>10</w:t>
-      </w:r>
-      <w:r>
-        <w:t>.a Se ci sono problemi con l’operazione</w:t>
+        <w:t>10. Il sistema si aggiorna</w:t>
+      </w:r>
+    </w:p>
+    <w:p>
+      <w:pPr>
+        <w:pStyle w:val="Nessunaspaziatura"/>
+        <w:jc w:val="both"/>
+      </w:pPr>
+      <w:r>
+        <w:t>10.a Se ci sono problemi con l’operazione</w:t>
       </w:r>
     </w:p>
     <w:p>
@@ -6195,10 +6251,7 @@
         <w:t>:</w:t>
       </w:r>
       <w:r>
-        <w:t xml:space="preserve"> il sistema ha aggiornato </w:t>
-      </w:r>
-      <w:r>
-        <w:t>il referto correttamente</w:t>
+        <w:t xml:space="preserve"> il sistema ha aggiornato il referto correttamente</w:t>
       </w:r>
     </w:p>
     <w:p>
@@ -6258,13 +6311,7 @@
         <w:t>Descrizione:</w:t>
       </w:r>
       <w:r>
-        <w:t xml:space="preserve"> la sede AVIS </w:t>
-      </w:r>
-      <w:r>
-        <w:t>elimina</w:t>
-      </w:r>
-      <w:r>
-        <w:t xml:space="preserve"> un referto delle analisi del sangue di un donatore che ha caricato in precedenza</w:t>
+        <w:t xml:space="preserve"> la sede AVIS elimina un referto delle analisi del sangue di un donatore che ha caricato in precedenza</w:t>
       </w:r>
     </w:p>
     <w:p>
@@ -6323,13 +6370,7 @@
         <w:jc w:val="both"/>
       </w:pPr>
       <w:r>
-        <w:t xml:space="preserve">1. La sede AVIS seleziona la voce “analisi del sangue donatori  &gt; </w:t>
-      </w:r>
-      <w:r>
-        <w:t>elimina</w:t>
-      </w:r>
-      <w:r>
-        <w:t xml:space="preserve"> analisi del sangue” </w:t>
+        <w:t xml:space="preserve">1. La sede AVIS seleziona la voce “analisi del sangue donatori  &gt; elimina analisi del sangue” </w:t>
       </w:r>
     </w:p>
     <w:p>
@@ -6401,13 +6442,7 @@
         <w:jc w:val="both"/>
       </w:pPr>
       <w:r>
-        <w:t>6. La sede AVIS seleziona la voce “</w:t>
-      </w:r>
-      <w:r>
-        <w:t>elimina</w:t>
-      </w:r>
-      <w:r>
-        <w:t>” nella pagina del referto</w:t>
+        <w:t>6. La sede AVIS seleziona la voce “elimina” nella pagina del referto</w:t>
       </w:r>
     </w:p>
     <w:p>
@@ -6559,13 +6594,7 @@
         <w:t>:</w:t>
       </w:r>
       <w:r>
-        <w:t xml:space="preserve"> il sistema ha </w:t>
-      </w:r>
-      <w:r>
-        <w:t>eliminato</w:t>
-      </w:r>
-      <w:r>
-        <w:t xml:space="preserve"> il referto correttamente</w:t>
+        <w:t xml:space="preserve"> il sistema ha eliminato il referto correttamente</w:t>
       </w:r>
     </w:p>
     <w:p>
@@ -7737,8 +7766,6 @@
       <w:r>
         <w:t xml:space="preserve"> 24</w:t>
       </w:r>
-      <w:bookmarkStart w:id="0" w:name="_GoBack"/>
-      <w:bookmarkEnd w:id="0"/>
     </w:p>
     <w:p>
       <w:pPr>

</xml_diff>

<commit_message>
- Modificato e aggiunto quanto segue: --> Data: 16/12/2019 @marica
- modificati ID errati nei CASI D'USO IN FORMA ESTESA;
- modificato "per accedere alla propria area riservata" con "per uscire dalla propria area riservata" in LogoutToAccount nei CASI D'USO UN FORMA ESTESA;
- Aggiunte le operazioni setEmail, setPassword, getEmail, getPassword nella classe Account nel DIAGRAMMA DELLE CLASSI;
- aggiunta la classe Doctor nel DIAGRAMMA DELLE CLASSI:
- aggiunta la classe Prescription nel DIAGRAMMA DELLE CLASSI.
</commit_message>
<xml_diff>
--- a/Casi D'uso/Forma estesa/AnAVIS - Casi d'uso in forma estesa.docx
+++ b/Casi D'uso/Forma estesa/AnAVIS - Casi d'uso in forma estesa.docx
@@ -810,7 +810,13 @@
       </w:r>
       <w:proofErr w:type="spellEnd"/>
       <w:r>
-        <w:t>” per accedere alla propria area riservata</w:t>
+        <w:t xml:space="preserve">” per </w:t>
+      </w:r>
+      <w:r>
+        <w:t xml:space="preserve">uscire dalla </w:t>
+      </w:r>
+      <w:r>
+        <w:t>propria area riservata</w:t>
       </w:r>
     </w:p>
     <w:p>
@@ -1671,7 +1677,10 @@
       </w:r>
       <w:proofErr w:type="spellEnd"/>
       <w:r>
-        <w:t xml:space="preserve"> (ID: 06)</w:t>
+        <w:t xml:space="preserve"> (ID: 07</w:t>
+      </w:r>
+      <w:r>
+        <w:t>)</w:t>
       </w:r>
       <w:r>
         <w:t xml:space="preserve"> per poter visualizzare l’elenco delle sedi AVIS</w:t>
@@ -2112,7 +2121,10 @@
         <w:t xml:space="preserve"> (</w:t>
       </w:r>
       <w:r>
-        <w:t>ID: 05)</w:t>
+        <w:t>ID: 06</w:t>
+      </w:r>
+      <w:r>
+        <w:t>)</w:t>
       </w:r>
     </w:p>
     <w:p>
@@ -2313,11 +2325,19 @@
       </w:r>
       <w:proofErr w:type="spellStart"/>
       <w:r>
-        <w:t>ReservationForBloodDonation</w:t>
+        <w:t>Res</w:t>
+      </w:r>
+      <w:r>
+        <w:t>ervationForBloodDonation</w:t>
       </w:r>
       <w:proofErr w:type="spellEnd"/>
       <w:r>
-        <w:t xml:space="preserve"> (ID: 05)</w:t>
+        <w:t xml:space="preserve"> (ID: 06</w:t>
+      </w:r>
+      <w:bookmarkStart w:id="0" w:name="_GoBack"/>
+      <w:bookmarkEnd w:id="0"/>
+      <w:r>
+        <w:t>)</w:t>
       </w:r>
     </w:p>
     <w:p>
@@ -2467,22 +2487,7 @@
         <w:jc w:val="both"/>
       </w:pPr>
       <w:r>
-        <w:t>1.d</w:t>
-      </w:r>
-      <w:r>
-        <w:t xml:space="preserve"> Se il donatore è di sesso </w:t>
-      </w:r>
-      <w:r>
-        <w:t>femminile</w:t>
-      </w:r>
-      <w:r>
-        <w:t xml:space="preserve"> e sono passati meno di </w:t>
-      </w:r>
-      <w:r>
-        <w:t>sei</w:t>
-      </w:r>
-      <w:r>
-        <w:t xml:space="preserve"> mesi dall’ultima donazione</w:t>
+        <w:t>1.d Se il donatore è di sesso femminile e sono passati meno di sei mesi dall’ultima donazione</w:t>
       </w:r>
     </w:p>
     <w:p>
@@ -8361,8 +8366,6 @@
       <w:r>
         <w:t xml:space="preserve"> 26</w:t>
       </w:r>
-      <w:bookmarkStart w:id="0" w:name="_GoBack"/>
-      <w:bookmarkEnd w:id="0"/>
     </w:p>
     <w:p>
       <w:pPr>

</xml_diff>